<commit_message>
Update paper after title change
</commit_message>
<xml_diff>
--- a/docs/_static/paper.docx
+++ b/docs/_static/paper.docx
@@ -7,7 +7,173 @@
         <w:pStyle w:val="Title"/>
       </w:pPr>
       <w:r>
-        <w:t xml:space="preserve">Searching</w:t>
+        <w:t xml:space="preserve">NSF-Soft-Search:</w:t>
+      </w:r>
+      <w:r>
+        <w:t xml:space="preserve"> </w:t>
+      </w:r>
+      <w:r>
+        <w:t xml:space="preserve">Two</w:t>
+      </w:r>
+      <w:r>
+        <w:t xml:space="preserve"> </w:t>
+      </w:r>
+      <w:r>
+        <w:t xml:space="preserve">Datasets</w:t>
+      </w:r>
+      <w:r>
+        <w:t xml:space="preserve"> </w:t>
+      </w:r>
+      <w:r>
+        <w:t xml:space="preserve">to</w:t>
+      </w:r>
+      <w:r>
+        <w:t xml:space="preserve"> </w:t>
+      </w:r>
+      <w:r>
+        <w:t xml:space="preserve">Study</w:t>
+      </w:r>
+      <w:r>
+        <w:t xml:space="preserve"> </w:t>
+      </w:r>
+      <w:r>
+        <w:t xml:space="preserve">the</w:t>
+      </w:r>
+      <w:r>
+        <w:t xml:space="preserve"> </w:t>
+      </w:r>
+      <w:r>
+        <w:t xml:space="preserve">Identification</w:t>
+      </w:r>
+      <w:r>
+        <w:t xml:space="preserve"> </w:t>
+      </w:r>
+      <w:r>
+        <w:t xml:space="preserve">and</w:t>
+      </w:r>
+      <w:r>
+        <w:t xml:space="preserve"> </w:t>
+      </w:r>
+      <w:r>
+        <w:t xml:space="preserve">Production</w:t>
+      </w:r>
+      <w:r>
+        <w:t xml:space="preserve"> </w:t>
+      </w:r>
+      <w:r>
+        <w:t xml:space="preserve">of</w:t>
+      </w:r>
+      <w:r>
+        <w:t xml:space="preserve"> </w:t>
+      </w:r>
+      <w:r>
+        <w:t xml:space="preserve">Research</w:t>
+      </w:r>
+      <w:r>
+        <w:t xml:space="preserve"> </w:t>
+      </w:r>
+      <w:r>
+        <w:t xml:space="preserve">Software</w:t>
+      </w:r>
+    </w:p>
+    <w:p>
+      <w:pPr>
+        <w:pStyle w:val="Author"/>
+      </w:pPr>
+      <w:r>
+        <w:t xml:space="preserve">Eva</w:t>
+      </w:r>
+      <w:r>
+        <w:t xml:space="preserve"> </w:t>
+      </w:r>
+      <w:r>
+        <w:t xml:space="preserve">Maxfield</w:t>
+      </w:r>
+      <w:r>
+        <w:t xml:space="preserve"> </w:t>
+      </w:r>
+      <w:r>
+        <w:t xml:space="preserve">Brown</w:t>
+      </w:r>
+    </w:p>
+    <w:p>
+      <w:pPr>
+        <w:pStyle w:val="Author"/>
+      </w:pPr>
+      <w:r>
+        <w:t xml:space="preserve">Lindsey</w:t>
+      </w:r>
+      <w:r>
+        <w:t xml:space="preserve"> </w:t>
+      </w:r>
+      <w:r>
+        <w:t xml:space="preserve">Schwartz</w:t>
+      </w:r>
+    </w:p>
+    <w:p>
+      <w:pPr>
+        <w:pStyle w:val="Author"/>
+      </w:pPr>
+      <w:r>
+        <w:t xml:space="preserve">Richard</w:t>
+      </w:r>
+      <w:r>
+        <w:t xml:space="preserve"> </w:t>
+      </w:r>
+      <w:r>
+        <w:t xml:space="preserve">Lewei</w:t>
+      </w:r>
+      <w:r>
+        <w:t xml:space="preserve"> </w:t>
+      </w:r>
+      <w:r>
+        <w:t xml:space="preserve">Huang</w:t>
+      </w:r>
+    </w:p>
+    <w:p>
+      <w:pPr>
+        <w:pStyle w:val="Author"/>
+      </w:pPr>
+      <w:r>
+        <w:t xml:space="preserve">Nicholas</w:t>
+      </w:r>
+      <w:r>
+        <w:t xml:space="preserve"> </w:t>
+      </w:r>
+      <w:r>
+        <w:t xml:space="preserve">Weber</w:t>
+      </w:r>
+    </w:p>
+    <w:p>
+      <w:pPr>
+        <w:pStyle w:val="Abstract"/>
+      </w:pPr>
+      <w:r>
+        <w:t xml:space="preserve">Software</w:t>
+      </w:r>
+      <w:r>
+        <w:t xml:space="preserve"> </w:t>
+      </w:r>
+      <w:r>
+        <w:t xml:space="preserve">is</w:t>
+      </w:r>
+      <w:r>
+        <w:t xml:space="preserve"> </w:t>
+      </w:r>
+      <w:r>
+        <w:t xml:space="preserve">an</w:t>
+      </w:r>
+      <w:r>
+        <w:t xml:space="preserve"> </w:t>
+      </w:r>
+      <w:r>
+        <w:t xml:space="preserve">important</w:t>
+      </w:r>
+      <w:r>
+        <w:t xml:space="preserve"> </w:t>
+      </w:r>
+      <w:r>
+        <w:t xml:space="preserve">tool</w:t>
       </w:r>
       <w:r>
         <w:t xml:space="preserve"> </w:t>
@@ -19,7 +185,49 @@
         <w:t xml:space="preserve"> </w:t>
       </w:r>
       <w:r>
-        <w:t xml:space="preserve">Software</w:t>
+        <w:t xml:space="preserve">scholarly</w:t>
+      </w:r>
+      <w:r>
+        <w:t xml:space="preserve"> </w:t>
+      </w:r>
+      <w:r>
+        <w:t xml:space="preserve">work,</w:t>
+      </w:r>
+      <w:r>
+        <w:t xml:space="preserve"> </w:t>
+      </w:r>
+      <w:r>
+        <w:t xml:space="preserve">but</w:t>
+      </w:r>
+      <w:r>
+        <w:t xml:space="preserve"> </w:t>
+      </w:r>
+      <w:r>
+        <w:t xml:space="preserve">software</w:t>
+      </w:r>
+      <w:r>
+        <w:t xml:space="preserve"> </w:t>
+      </w:r>
+      <w:r>
+        <w:t xml:space="preserve">produced</w:t>
+      </w:r>
+      <w:r>
+        <w:t xml:space="preserve"> </w:t>
+      </w:r>
+      <w:r>
+        <w:t xml:space="preserve">for</w:t>
+      </w:r>
+      <w:r>
+        <w:t xml:space="preserve"> </w:t>
+      </w:r>
+      <w:r>
+        <w:t xml:space="preserve">research</w:t>
+      </w:r>
+      <w:r>
+        <w:t xml:space="preserve"> </w:t>
+      </w:r>
+      <w:r>
+        <w:t xml:space="preserve">is</w:t>
       </w:r>
       <w:r>
         <w:t xml:space="preserve"> </w:t>
@@ -31,35 +239,589 @@
         <w:t xml:space="preserve"> </w:t>
       </w:r>
       <w:r>
+        <w:t xml:space="preserve">many</w:t>
+      </w:r>
+      <w:r>
+        <w:t xml:space="preserve"> </w:t>
+      </w:r>
+      <w:r>
+        <w:t xml:space="preserve">cases</w:t>
+      </w:r>
+      <w:r>
+        <w:t xml:space="preserve"> </w:t>
+      </w:r>
+      <w:r>
+        <w:t xml:space="preserve">not</w:t>
+      </w:r>
+      <w:r>
+        <w:t xml:space="preserve"> </w:t>
+      </w:r>
+      <w:r>
+        <w:t xml:space="preserve">easily</w:t>
+      </w:r>
+      <w:r>
+        <w:t xml:space="preserve"> </w:t>
+      </w:r>
+      <w:r>
+        <w:t xml:space="preserve">identifiable</w:t>
+      </w:r>
+      <w:r>
+        <w:t xml:space="preserve"> </w:t>
+      </w:r>
+      <w:r>
+        <w:t xml:space="preserve">or</w:t>
+      </w:r>
+      <w:r>
+        <w:t xml:space="preserve"> </w:t>
+      </w:r>
+      <w:r>
+        <w:t xml:space="preserve">discoverable.</w:t>
+      </w:r>
+      <w:r>
+        <w:t xml:space="preserve"> </w:t>
+      </w:r>
+      <w:r>
+        <w:t xml:space="preserve">A</w:t>
+      </w:r>
+      <w:r>
+        <w:t xml:space="preserve"> </w:t>
+      </w:r>
+      <w:r>
+        <w:t xml:space="preserve">potential</w:t>
+      </w:r>
+      <w:r>
+        <w:t xml:space="preserve"> </w:t>
+      </w:r>
+      <w:r>
+        <w:t xml:space="preserve">first</w:t>
+      </w:r>
+      <w:r>
+        <w:t xml:space="preserve"> </w:t>
+      </w:r>
+      <w:r>
+        <w:t xml:space="preserve">step</w:t>
+      </w:r>
+      <w:r>
+        <w:t xml:space="preserve"> </w:t>
+      </w:r>
+      <w:r>
+        <w:t xml:space="preserve">in</w:t>
+      </w:r>
+      <w:r>
+        <w:t xml:space="preserve"> </w:t>
+      </w:r>
+      <w:r>
+        <w:t xml:space="preserve">linking</w:t>
+      </w:r>
+      <w:r>
+        <w:t xml:space="preserve"> </w:t>
+      </w:r>
+      <w:r>
+        <w:t xml:space="preserve">research</w:t>
+      </w:r>
+      <w:r>
+        <w:t xml:space="preserve"> </w:t>
+      </w:r>
+      <w:r>
+        <w:t xml:space="preserve">and</w:t>
+      </w:r>
+      <w:r>
+        <w:t xml:space="preserve"> </w:t>
+      </w:r>
+      <w:r>
+        <w:t xml:space="preserve">software</w:t>
+      </w:r>
+      <w:r>
+        <w:t xml:space="preserve"> </w:t>
+      </w:r>
+      <w:r>
+        <w:t xml:space="preserve">is</w:t>
+      </w:r>
+      <w:r>
+        <w:t xml:space="preserve"> </w:t>
+      </w:r>
+      <w:r>
+        <w:t xml:space="preserve">software</w:t>
+      </w:r>
+      <w:r>
+        <w:t xml:space="preserve"> </w:t>
+      </w:r>
+      <w:r>
+        <w:t xml:space="preserve">identification.</w:t>
+      </w:r>
+      <w:r>
+        <w:t xml:space="preserve"> </w:t>
+      </w:r>
+      <w:r>
+        <w:t xml:space="preserve">In</w:t>
+      </w:r>
+      <w:r>
+        <w:t xml:space="preserve"> </w:t>
+      </w:r>
+      <w:r>
+        <w:t xml:space="preserve">this</w:t>
+      </w:r>
+      <w:r>
+        <w:t xml:space="preserve"> </w:t>
+      </w:r>
+      <w:r>
+        <w:t xml:space="preserve">paper</w:t>
+      </w:r>
+      <w:r>
+        <w:t xml:space="preserve"> </w:t>
+      </w:r>
+      <w:r>
+        <w:t xml:space="preserve">we</w:t>
+      </w:r>
+      <w:r>
+        <w:t xml:space="preserve"> </w:t>
+      </w:r>
+      <w:r>
+        <w:t xml:space="preserve">present</w:t>
+      </w:r>
+      <w:r>
+        <w:t xml:space="preserve"> </w:t>
+      </w:r>
+      <w:r>
+        <w:t xml:space="preserve">two</w:t>
+      </w:r>
+      <w:r>
+        <w:t xml:space="preserve"> </w:t>
+      </w:r>
+      <w:r>
+        <w:t xml:space="preserve">datasets</w:t>
+      </w:r>
+      <w:r>
+        <w:t xml:space="preserve"> </w:t>
+      </w:r>
+      <w:r>
+        <w:t xml:space="preserve">to</w:t>
+      </w:r>
+      <w:r>
+        <w:t xml:space="preserve"> </w:t>
+      </w:r>
+      <w:r>
+        <w:t xml:space="preserve">study</w:t>
+      </w:r>
+      <w:r>
+        <w:t xml:space="preserve"> </w:t>
+      </w:r>
+      <w:r>
+        <w:t xml:space="preserve">the</w:t>
+      </w:r>
+      <w:r>
+        <w:t xml:space="preserve"> </w:t>
+      </w:r>
+      <w:r>
+        <w:t xml:space="preserve">identification</w:t>
+      </w:r>
+      <w:r>
+        <w:t xml:space="preserve"> </w:t>
+      </w:r>
+      <w:r>
+        <w:t xml:space="preserve">and</w:t>
+      </w:r>
+      <w:r>
+        <w:t xml:space="preserve"> </w:t>
+      </w:r>
+      <w:r>
+        <w:t xml:space="preserve">production</w:t>
+      </w:r>
+      <w:r>
+        <w:t xml:space="preserve"> </w:t>
+      </w:r>
+      <w:r>
+        <w:t xml:space="preserve">of</w:t>
+      </w:r>
+      <w:r>
+        <w:t xml:space="preserve"> </w:t>
+      </w:r>
+      <w:r>
+        <w:t xml:space="preserve">research</w:t>
+      </w:r>
+      <w:r>
+        <w:t xml:space="preserve"> </w:t>
+      </w:r>
+      <w:r>
+        <w:t xml:space="preserve">software.</w:t>
+      </w:r>
+      <w:r>
+        <w:t xml:space="preserve"> </w:t>
+      </w:r>
+      <w:r>
+        <w:t xml:space="preserve">The</w:t>
+      </w:r>
+      <w:r>
+        <w:t xml:space="preserve"> </w:t>
+      </w:r>
+      <w:r>
+        <w:t xml:space="preserve">first</w:t>
+      </w:r>
+      <w:r>
+        <w:t xml:space="preserve"> </w:t>
+      </w:r>
+      <w:r>
+        <w:t xml:space="preserve">dataset</w:t>
+      </w:r>
+      <w:r>
+        <w:t xml:space="preserve"> </w:t>
+      </w:r>
+      <w:r>
+        <w:t xml:space="preserve">contains</w:t>
+      </w:r>
+      <w:r>
+        <w:t xml:space="preserve"> </w:t>
+      </w:r>
+      <w:r>
+        <w:t xml:space="preserve">almost</w:t>
+      </w:r>
+      <w:r>
+        <w:t xml:space="preserve"> </w:t>
+      </w:r>
+      <w:r>
+        <w:t xml:space="preserve">1000</w:t>
+      </w:r>
+      <w:r>
+        <w:t xml:space="preserve"> </w:t>
+      </w:r>
+      <w:r>
+        <w:t xml:space="preserve">human</w:t>
+      </w:r>
+      <w:r>
+        <w:t xml:space="preserve"> </w:t>
+      </w:r>
+      <w:r>
+        <w:t xml:space="preserve">labeled</w:t>
+      </w:r>
+      <w:r>
+        <w:t xml:space="preserve"> </w:t>
+      </w:r>
+      <w:r>
+        <w:t xml:space="preserve">annotations</w:t>
+      </w:r>
+      <w:r>
+        <w:t xml:space="preserve"> </w:t>
+      </w:r>
+      <w:r>
+        <w:t xml:space="preserve">of</w:t>
+      </w:r>
+      <w:r>
+        <w:t xml:space="preserve"> </w:t>
+      </w:r>
+      <w:r>
+        <w:t xml:space="preserve">software</w:t>
+      </w:r>
+      <w:r>
+        <w:t xml:space="preserve"> </w:t>
+      </w:r>
+      <w:r>
+        <w:t xml:space="preserve">production</w:t>
+      </w:r>
+      <w:r>
+        <w:t xml:space="preserve"> </w:t>
+      </w:r>
+      <w:r>
+        <w:t xml:space="preserve">from</w:t>
+      </w:r>
+      <w:r>
+        <w:t xml:space="preserve"> </w:t>
+      </w:r>
+      <w:r>
+        <w:t xml:space="preserve">National</w:t>
+      </w:r>
+      <w:r>
+        <w:t xml:space="preserve"> </w:t>
+      </w:r>
+      <w:r>
+        <w:t xml:space="preserve">Science</w:t>
+      </w:r>
+      <w:r>
+        <w:t xml:space="preserve"> </w:t>
+      </w:r>
+      <w:r>
+        <w:t xml:space="preserve">Foundation</w:t>
+      </w:r>
+      <w:r>
+        <w:t xml:space="preserve"> </w:t>
+      </w:r>
+      <w:r>
+        <w:t xml:space="preserve">(NSF)</w:t>
+      </w:r>
+      <w:r>
+        <w:t xml:space="preserve"> </w:t>
+      </w:r>
+      <w:r>
+        <w:t xml:space="preserve">awarded</w:t>
+      </w:r>
+      <w:r>
+        <w:t xml:space="preserve"> </w:t>
+      </w:r>
+      <w:r>
+        <w:t xml:space="preserve">research</w:t>
+      </w:r>
+      <w:r>
+        <w:t xml:space="preserve"> </w:t>
+      </w:r>
+      <w:r>
+        <w:t xml:space="preserve">projects.</w:t>
+      </w:r>
+      <w:r>
+        <w:t xml:space="preserve"> </w:t>
+      </w:r>
+      <w:r>
+        <w:t xml:space="preserve">We</w:t>
+      </w:r>
+      <w:r>
+        <w:t xml:space="preserve"> </w:t>
+      </w:r>
+      <w:r>
+        <w:t xml:space="preserve">use</w:t>
+      </w:r>
+      <w:r>
+        <w:t xml:space="preserve"> </w:t>
+      </w:r>
+      <w:r>
+        <w:t xml:space="preserve">this</w:t>
+      </w:r>
+      <w:r>
+        <w:t xml:space="preserve"> </w:t>
+      </w:r>
+      <w:r>
+        <w:t xml:space="preserve">dataset</w:t>
+      </w:r>
+      <w:r>
+        <w:t xml:space="preserve"> </w:t>
+      </w:r>
+      <w:r>
+        <w:t xml:space="preserve">to</w:t>
+      </w:r>
+      <w:r>
+        <w:t xml:space="preserve"> </w:t>
+      </w:r>
+      <w:r>
+        <w:t xml:space="preserve">train</w:t>
+      </w:r>
+      <w:r>
+        <w:t xml:space="preserve"> </w:t>
+      </w:r>
+      <w:r>
+        <w:t xml:space="preserve">models</w:t>
+      </w:r>
+      <w:r>
+        <w:t xml:space="preserve"> </w:t>
+      </w:r>
+      <w:r>
+        <w:t xml:space="preserve">that</w:t>
+      </w:r>
+      <w:r>
+        <w:t xml:space="preserve"> </w:t>
+      </w:r>
+      <w:r>
+        <w:t xml:space="preserve">predict</w:t>
+      </w:r>
+      <w:r>
+        <w:t xml:space="preserve"> </w:t>
+      </w:r>
+      <w:r>
+        <w:t xml:space="preserve">software</w:t>
+      </w:r>
+      <w:r>
+        <w:t xml:space="preserve"> </w:t>
+      </w:r>
+      <w:r>
+        <w:t xml:space="preserve">production.</w:t>
+      </w:r>
+      <w:r>
+        <w:t xml:space="preserve"> </w:t>
+      </w:r>
+      <w:r>
+        <w:t xml:space="preserve">Our</w:t>
+      </w:r>
+      <w:r>
+        <w:t xml:space="preserve"> </w:t>
+      </w:r>
+      <w:r>
+        <w:t xml:space="preserve">second</w:t>
+      </w:r>
+      <w:r>
+        <w:t xml:space="preserve"> </w:t>
+      </w:r>
+      <w:r>
+        <w:t xml:space="preserve">dataset</w:t>
+      </w:r>
+      <w:r>
+        <w:t xml:space="preserve"> </w:t>
+      </w:r>
+      <w:r>
+        <w:t xml:space="preserve">is</w:t>
+      </w:r>
+      <w:r>
+        <w:t xml:space="preserve"> </w:t>
+      </w:r>
+      <w:r>
+        <w:t xml:space="preserve">created</w:t>
+      </w:r>
+      <w:r>
+        <w:t xml:space="preserve"> </w:t>
+      </w:r>
+      <w:r>
+        <w:t xml:space="preserve">by</w:t>
+      </w:r>
+      <w:r>
+        <w:t xml:space="preserve"> </w:t>
+      </w:r>
+      <w:r>
+        <w:t xml:space="preserve">applying</w:t>
+      </w:r>
+      <w:r>
+        <w:t xml:space="preserve"> </w:t>
+      </w:r>
+      <w:r>
+        <w:t xml:space="preserve">the</w:t>
+      </w:r>
+      <w:r>
+        <w:t xml:space="preserve"> </w:t>
+      </w:r>
+      <w:r>
+        <w:t xml:space="preserve">trained</w:t>
+      </w:r>
+      <w:r>
+        <w:t xml:space="preserve"> </w:t>
+      </w:r>
+      <w:r>
+        <w:t xml:space="preserve">predictive</w:t>
+      </w:r>
+      <w:r>
+        <w:t xml:space="preserve"> </w:t>
+      </w:r>
+      <w:r>
+        <w:t xml:space="preserve">models</w:t>
+      </w:r>
+      <w:r>
+        <w:t xml:space="preserve"> </w:t>
+      </w:r>
+      <w:r>
+        <w:t xml:space="preserve">across</w:t>
+      </w:r>
+      <w:r>
+        <w:t xml:space="preserve"> </w:t>
+      </w:r>
+      <w:r>
+        <w:t xml:space="preserve">the</w:t>
+      </w:r>
+      <w:r>
+        <w:t xml:space="preserve"> </w:t>
+      </w:r>
+      <w:r>
+        <w:t xml:space="preserve">abstracts</w:t>
+      </w:r>
+      <w:r>
+        <w:t xml:space="preserve"> </w:t>
+      </w:r>
+      <w:r>
+        <w:t xml:space="preserve">and</w:t>
+      </w:r>
+      <w:r>
+        <w:t xml:space="preserve"> </w:t>
+      </w:r>
+      <w:r>
+        <w:t xml:space="preserve">project</w:t>
+      </w:r>
+      <w:r>
+        <w:t xml:space="preserve"> </w:t>
+      </w:r>
+      <w:r>
+        <w:t xml:space="preserve">outcomes</w:t>
+      </w:r>
+      <w:r>
+        <w:t xml:space="preserve"> </w:t>
+      </w:r>
+      <w:r>
+        <w:t xml:space="preserve">reports</w:t>
+      </w:r>
+      <w:r>
+        <w:t xml:space="preserve"> </w:t>
+      </w:r>
+      <w:r>
+        <w:t xml:space="preserve">for</w:t>
+      </w:r>
+      <w:r>
+        <w:t xml:space="preserve"> </w:t>
+      </w:r>
+      <w:r>
+        <w:t xml:space="preserve">all</w:t>
+      </w:r>
+      <w:r>
+        <w:t xml:space="preserve"> </w:t>
+      </w:r>
+      <w:r>
         <w:t xml:space="preserve">NSF</w:t>
       </w:r>
       <w:r>
         <w:t xml:space="preserve"> </w:t>
       </w:r>
       <w:r>
-        <w:t xml:space="preserve">Awards</w:t>
-      </w:r>
-    </w:p>
-    <w:p>
-      <w:pPr>
-        <w:pStyle w:val="Author"/>
-      </w:pPr>
-      <w:r>
-        <w:t xml:space="preserve">Anonymous</w:t>
-      </w:r>
-      <w:r>
-        <w:t xml:space="preserve"> </w:t>
-      </w:r>
-      <w:r>
-        <w:t xml:space="preserve">Submission</w:t>
-      </w:r>
-    </w:p>
-    <w:p>
-      <w:pPr>
-        <w:pStyle w:val="Abstract"/>
-      </w:pPr>
-      <w:r>
-        <w:t xml:space="preserve">Software</w:t>
+        <w:t xml:space="preserve">funded</w:t>
+      </w:r>
+      <w:r>
+        <w:t xml:space="preserve"> </w:t>
+      </w:r>
+      <w:r>
+        <w:t xml:space="preserve">projects</w:t>
+      </w:r>
+      <w:r>
+        <w:t xml:space="preserve"> </w:t>
+      </w:r>
+      <w:r>
+        <w:t xml:space="preserve">between</w:t>
+      </w:r>
+      <w:r>
+        <w:t xml:space="preserve"> </w:t>
+      </w:r>
+      <w:r>
+        <w:t xml:space="preserve">the</w:t>
+      </w:r>
+      <w:r>
+        <w:t xml:space="preserve"> </w:t>
+      </w:r>
+      <w:r>
+        <w:t xml:space="preserve">years</w:t>
+      </w:r>
+      <w:r>
+        <w:t xml:space="preserve"> </w:t>
+      </w:r>
+      <w:r>
+        <w:t xml:space="preserve">of</w:t>
+      </w:r>
+      <w:r>
+        <w:t xml:space="preserve"> </w:t>
+      </w:r>
+      <w:r>
+        <w:t xml:space="preserve">2010</w:t>
+      </w:r>
+      <w:r>
+        <w:t xml:space="preserve"> </w:t>
+      </w:r>
+      <w:r>
+        <w:t xml:space="preserve">and</w:t>
+      </w:r>
+      <w:r>
+        <w:t xml:space="preserve"> </w:t>
+      </w:r>
+      <w:r>
+        <w:t xml:space="preserve">2023.</w:t>
+      </w:r>
+      <w:r>
+        <w:t xml:space="preserve"> </w:t>
+      </w:r>
+      <w:r>
+        <w:t xml:space="preserve">The</w:t>
+      </w:r>
+      <w:r>
+        <w:t xml:space="preserve"> </w:t>
+      </w:r>
+      <w:r>
+        <w:t xml:space="preserve">result</w:t>
       </w:r>
       <w:r>
         <w:t xml:space="preserve"> </w:t>
@@ -77,13 +839,31 @@
         <w:t xml:space="preserve"> </w:t>
       </w:r>
       <w:r>
-        <w:t xml:space="preserve">important</w:t>
-      </w:r>
-      <w:r>
-        <w:t xml:space="preserve"> </w:t>
-      </w:r>
-      <w:r>
-        <w:t xml:space="preserve">tool</w:t>
+        <w:t xml:space="preserve">inferred</w:t>
+      </w:r>
+      <w:r>
+        <w:t xml:space="preserve"> </w:t>
+      </w:r>
+      <w:r>
+        <w:t xml:space="preserve">dataset</w:t>
+      </w:r>
+      <w:r>
+        <w:t xml:space="preserve"> </w:t>
+      </w:r>
+      <w:r>
+        <w:t xml:space="preserve">of</w:t>
+      </w:r>
+      <w:r>
+        <w:t xml:space="preserve"> </w:t>
+      </w:r>
+      <w:r>
+        <w:t xml:space="preserve">software</w:t>
+      </w:r>
+      <w:r>
+        <w:t xml:space="preserve"> </w:t>
+      </w:r>
+      <w:r>
+        <w:t xml:space="preserve">production</w:t>
       </w:r>
       <w:r>
         <w:t xml:space="preserve"> </w:t>
@@ -95,19 +875,97 @@
         <w:t xml:space="preserve"> </w:t>
       </w:r>
       <w:r>
-        <w:t xml:space="preserve">scholarly</w:t>
-      </w:r>
-      <w:r>
-        <w:t xml:space="preserve"> </w:t>
-      </w:r>
-      <w:r>
-        <w:t xml:space="preserve">work,</w:t>
-      </w:r>
-      <w:r>
-        <w:t xml:space="preserve"> </w:t>
-      </w:r>
-      <w:r>
-        <w:t xml:space="preserve">but</w:t>
+        <w:t xml:space="preserve">over</w:t>
+      </w:r>
+      <w:r>
+        <w:t xml:space="preserve"> </w:t>
+      </w:r>
+      <w:r>
+        <w:t xml:space="preserve">150,000</w:t>
+      </w:r>
+      <w:r>
+        <w:t xml:space="preserve"> </w:t>
+      </w:r>
+      <w:r>
+        <w:t xml:space="preserve">NSF</w:t>
+      </w:r>
+      <w:r>
+        <w:t xml:space="preserve"> </w:t>
+      </w:r>
+      <w:r>
+        <w:t xml:space="preserve">awards.</w:t>
+      </w:r>
+      <w:r>
+        <w:t xml:space="preserve"> </w:t>
+      </w:r>
+      <w:r>
+        <w:t xml:space="preserve">We</w:t>
+      </w:r>
+      <w:r>
+        <w:t xml:space="preserve"> </w:t>
+      </w:r>
+      <w:r>
+        <w:t xml:space="preserve">release</w:t>
+      </w:r>
+      <w:r>
+        <w:t xml:space="preserve"> </w:t>
+      </w:r>
+      <w:r>
+        <w:t xml:space="preserve">the</w:t>
+      </w:r>
+      <w:r>
+        <w:t xml:space="preserve"> </w:t>
+      </w:r>
+      <w:r>
+        <w:t xml:space="preserve">NSF-Soft-Search</w:t>
+      </w:r>
+      <w:r>
+        <w:t xml:space="preserve"> </w:t>
+      </w:r>
+      <w:r>
+        <w:t xml:space="preserve">dataset</w:t>
+      </w:r>
+      <w:r>
+        <w:t xml:space="preserve"> </w:t>
+      </w:r>
+      <w:r>
+        <w:t xml:space="preserve">to</w:t>
+      </w:r>
+      <w:r>
+        <w:t xml:space="preserve"> </w:t>
+      </w:r>
+      <w:r>
+        <w:t xml:space="preserve">aid</w:t>
+      </w:r>
+      <w:r>
+        <w:t xml:space="preserve"> </w:t>
+      </w:r>
+      <w:r>
+        <w:t xml:space="preserve">in</w:t>
+      </w:r>
+      <w:r>
+        <w:t xml:space="preserve"> </w:t>
+      </w:r>
+      <w:r>
+        <w:t xml:space="preserve">identifying</w:t>
+      </w:r>
+      <w:r>
+        <w:t xml:space="preserve"> </w:t>
+      </w:r>
+      <w:r>
+        <w:t xml:space="preserve">and</w:t>
+      </w:r>
+      <w:r>
+        <w:t xml:space="preserve"> </w:t>
+      </w:r>
+      <w:r>
+        <w:t xml:space="preserve">understanding</w:t>
+      </w:r>
+      <w:r>
+        <w:t xml:space="preserve"> </w:t>
+      </w:r>
+      <w:r>
+        <w:t xml:space="preserve">research</w:t>
       </w:r>
       <w:r>
         <w:t xml:space="preserve"> </w:t>
@@ -119,781 +977,13 @@
         <w:t xml:space="preserve"> </w:t>
       </w:r>
       <w:r>
-        <w:t xml:space="preserve">produced</w:t>
-      </w:r>
-      <w:r>
-        <w:t xml:space="preserve"> </w:t>
-      </w:r>
-      <w:r>
-        <w:t xml:space="preserve">for</w:t>
-      </w:r>
-      <w:r>
-        <w:t xml:space="preserve"> </w:t>
-      </w:r>
-      <w:r>
-        <w:t xml:space="preserve">research</w:t>
-      </w:r>
-      <w:r>
-        <w:t xml:space="preserve"> </w:t>
-      </w:r>
-      <w:r>
-        <w:t xml:space="preserve">is</w:t>
-      </w:r>
-      <w:r>
-        <w:t xml:space="preserve"> </w:t>
-      </w:r>
-      <w:r>
-        <w:t xml:space="preserve">in</w:t>
-      </w:r>
-      <w:r>
-        <w:t xml:space="preserve"> </w:t>
-      </w:r>
-      <w:r>
-        <w:t xml:space="preserve">many</w:t>
-      </w:r>
-      <w:r>
-        <w:t xml:space="preserve"> </w:t>
-      </w:r>
-      <w:r>
-        <w:t xml:space="preserve">cases</w:t>
-      </w:r>
-      <w:r>
-        <w:t xml:space="preserve"> </w:t>
-      </w:r>
-      <w:r>
-        <w:t xml:space="preserve">not</w:t>
-      </w:r>
-      <w:r>
-        <w:t xml:space="preserve"> </w:t>
-      </w:r>
-      <w:r>
-        <w:t xml:space="preserve">easily</w:t>
-      </w:r>
-      <w:r>
-        <w:t xml:space="preserve"> </w:t>
-      </w:r>
-      <w:r>
-        <w:t xml:space="preserve">identifiable</w:t>
-      </w:r>
-      <w:r>
-        <w:t xml:space="preserve"> </w:t>
-      </w:r>
-      <w:r>
-        <w:t xml:space="preserve">or</w:t>
-      </w:r>
-      <w:r>
-        <w:t xml:space="preserve"> </w:t>
-      </w:r>
-      <w:r>
-        <w:t xml:space="preserve">discoverable.</w:t>
-      </w:r>
-      <w:r>
-        <w:t xml:space="preserve"> </w:t>
-      </w:r>
-      <w:r>
-        <w:t xml:space="preserve">A</w:t>
-      </w:r>
-      <w:r>
-        <w:t xml:space="preserve"> </w:t>
-      </w:r>
-      <w:r>
-        <w:t xml:space="preserve">potential</w:t>
-      </w:r>
-      <w:r>
-        <w:t xml:space="preserve"> </w:t>
-      </w:r>
-      <w:r>
-        <w:t xml:space="preserve">first</w:t>
-      </w:r>
-      <w:r>
-        <w:t xml:space="preserve"> </w:t>
-      </w:r>
-      <w:r>
-        <w:t xml:space="preserve">step</w:t>
-      </w:r>
-      <w:r>
-        <w:t xml:space="preserve"> </w:t>
-      </w:r>
-      <w:r>
-        <w:t xml:space="preserve">in</w:t>
-      </w:r>
-      <w:r>
-        <w:t xml:space="preserve"> </w:t>
-      </w:r>
-      <w:r>
-        <w:t xml:space="preserve">linking</w:t>
-      </w:r>
-      <w:r>
-        <w:t xml:space="preserve"> </w:t>
-      </w:r>
-      <w:r>
-        <w:t xml:space="preserve">research</w:t>
-      </w:r>
-      <w:r>
-        <w:t xml:space="preserve"> </w:t>
-      </w:r>
-      <w:r>
-        <w:t xml:space="preserve">and</w:t>
-      </w:r>
-      <w:r>
-        <w:t xml:space="preserve"> </w:t>
-      </w:r>
-      <w:r>
-        <w:t xml:space="preserve">software</w:t>
-      </w:r>
-      <w:r>
-        <w:t xml:space="preserve"> </w:t>
-      </w:r>
-      <w:r>
-        <w:t xml:space="preserve">is</w:t>
-      </w:r>
-      <w:r>
-        <w:t xml:space="preserve"> </w:t>
-      </w:r>
-      <w:r>
-        <w:t xml:space="preserve">software</w:t>
-      </w:r>
-      <w:r>
-        <w:t xml:space="preserve"> </w:t>
-      </w:r>
-      <w:r>
-        <w:t xml:space="preserve">identification.</w:t>
-      </w:r>
-      <w:r>
-        <w:t xml:space="preserve"> </w:t>
-      </w:r>
-      <w:r>
-        <w:t xml:space="preserve">In</w:t>
-      </w:r>
-      <w:r>
-        <w:t xml:space="preserve"> </w:t>
-      </w:r>
-      <w:r>
-        <w:t xml:space="preserve">this</w:t>
-      </w:r>
-      <w:r>
-        <w:t xml:space="preserve"> </w:t>
-      </w:r>
-      <w:r>
-        <w:t xml:space="preserve">paper</w:t>
-      </w:r>
-      <w:r>
-        <w:t xml:space="preserve"> </w:t>
-      </w:r>
-      <w:r>
-        <w:t xml:space="preserve">we</w:t>
-      </w:r>
-      <w:r>
-        <w:t xml:space="preserve"> </w:t>
-      </w:r>
-      <w:r>
-        <w:t xml:space="preserve">present</w:t>
-      </w:r>
-      <w:r>
-        <w:t xml:space="preserve"> </w:t>
-      </w:r>
-      <w:r>
-        <w:t xml:space="preserve">two</w:t>
-      </w:r>
-      <w:r>
-        <w:t xml:space="preserve"> </w:t>
-      </w:r>
-      <w:r>
-        <w:t xml:space="preserve">datasets</w:t>
-      </w:r>
-      <w:r>
-        <w:t xml:space="preserve"> </w:t>
-      </w:r>
-      <w:r>
-        <w:t xml:space="preserve">to</w:t>
-      </w:r>
-      <w:r>
-        <w:t xml:space="preserve"> </w:t>
-      </w:r>
-      <w:r>
-        <w:t xml:space="preserve">study</w:t>
-      </w:r>
-      <w:r>
-        <w:t xml:space="preserve"> </w:t>
-      </w:r>
-      <w:r>
-        <w:t xml:space="preserve">the</w:t>
-      </w:r>
-      <w:r>
-        <w:t xml:space="preserve"> </w:t>
-      </w:r>
-      <w:r>
-        <w:t xml:space="preserve">identification</w:t>
-      </w:r>
-      <w:r>
-        <w:t xml:space="preserve"> </w:t>
-      </w:r>
-      <w:r>
-        <w:t xml:space="preserve">and</w:t>
-      </w:r>
-      <w:r>
-        <w:t xml:space="preserve"> </w:t>
-      </w:r>
-      <w:r>
-        <w:t xml:space="preserve">production</w:t>
-      </w:r>
-      <w:r>
-        <w:t xml:space="preserve"> </w:t>
-      </w:r>
-      <w:r>
-        <w:t xml:space="preserve">of</w:t>
-      </w:r>
-      <w:r>
-        <w:t xml:space="preserve"> </w:t>
-      </w:r>
-      <w:r>
-        <w:t xml:space="preserve">research</w:t>
-      </w:r>
-      <w:r>
-        <w:t xml:space="preserve"> </w:t>
-      </w:r>
-      <w:r>
-        <w:t xml:space="preserve">software.</w:t>
-      </w:r>
-      <w:r>
-        <w:t xml:space="preserve"> </w:t>
-      </w:r>
-      <w:r>
-        <w:t xml:space="preserve">The</w:t>
-      </w:r>
-      <w:r>
-        <w:t xml:space="preserve"> </w:t>
-      </w:r>
-      <w:r>
-        <w:t xml:space="preserve">first</w:t>
-      </w:r>
-      <w:r>
-        <w:t xml:space="preserve"> </w:t>
-      </w:r>
-      <w:r>
-        <w:t xml:space="preserve">dataset</w:t>
-      </w:r>
-      <w:r>
-        <w:t xml:space="preserve"> </w:t>
-      </w:r>
-      <w:r>
-        <w:t xml:space="preserve">contains</w:t>
-      </w:r>
-      <w:r>
-        <w:t xml:space="preserve"> </w:t>
-      </w:r>
-      <w:r>
-        <w:t xml:space="preserve">almost</w:t>
-      </w:r>
-      <w:r>
-        <w:t xml:space="preserve"> </w:t>
-      </w:r>
-      <w:r>
-        <w:t xml:space="preserve">1000</w:t>
-      </w:r>
-      <w:r>
-        <w:t xml:space="preserve"> </w:t>
-      </w:r>
-      <w:r>
-        <w:t xml:space="preserve">human</w:t>
-      </w:r>
-      <w:r>
-        <w:t xml:space="preserve"> </w:t>
-      </w:r>
-      <w:r>
-        <w:t xml:space="preserve">labeled</w:t>
-      </w:r>
-      <w:r>
-        <w:t xml:space="preserve"> </w:t>
-      </w:r>
-      <w:r>
-        <w:t xml:space="preserve">annotations</w:t>
-      </w:r>
-      <w:r>
-        <w:t xml:space="preserve"> </w:t>
-      </w:r>
-      <w:r>
-        <w:t xml:space="preserve">of</w:t>
-      </w:r>
-      <w:r>
-        <w:t xml:space="preserve"> </w:t>
-      </w:r>
-      <w:r>
-        <w:t xml:space="preserve">software</w:t>
-      </w:r>
-      <w:r>
-        <w:t xml:space="preserve"> </w:t>
-      </w:r>
-      <w:r>
-        <w:t xml:space="preserve">production</w:t>
-      </w:r>
-      <w:r>
-        <w:t xml:space="preserve"> </w:t>
-      </w:r>
-      <w:r>
-        <w:t xml:space="preserve">from</w:t>
-      </w:r>
-      <w:r>
-        <w:t xml:space="preserve"> </w:t>
-      </w:r>
-      <w:r>
-        <w:t xml:space="preserve">National</w:t>
-      </w:r>
-      <w:r>
-        <w:t xml:space="preserve"> </w:t>
-      </w:r>
-      <w:r>
-        <w:t xml:space="preserve">Science</w:t>
-      </w:r>
-      <w:r>
-        <w:t xml:space="preserve"> </w:t>
-      </w:r>
-      <w:r>
-        <w:t xml:space="preserve">Foundation</w:t>
-      </w:r>
-      <w:r>
-        <w:t xml:space="preserve"> </w:t>
-      </w:r>
-      <w:r>
-        <w:t xml:space="preserve">(NSF)</w:t>
-      </w:r>
-      <w:r>
-        <w:t xml:space="preserve"> </w:t>
-      </w:r>
-      <w:r>
-        <w:t xml:space="preserve">awarded</w:t>
-      </w:r>
-      <w:r>
-        <w:t xml:space="preserve"> </w:t>
-      </w:r>
-      <w:r>
-        <w:t xml:space="preserve">research</w:t>
-      </w:r>
-      <w:r>
-        <w:t xml:space="preserve"> </w:t>
-      </w:r>
-      <w:r>
-        <w:t xml:space="preserve">projects.</w:t>
-      </w:r>
-      <w:r>
-        <w:t xml:space="preserve"> </w:t>
-      </w:r>
-      <w:r>
-        <w:t xml:space="preserve">We</w:t>
-      </w:r>
-      <w:r>
-        <w:t xml:space="preserve"> </w:t>
-      </w:r>
-      <w:r>
-        <w:t xml:space="preserve">use</w:t>
-      </w:r>
-      <w:r>
-        <w:t xml:space="preserve"> </w:t>
-      </w:r>
-      <w:r>
-        <w:t xml:space="preserve">this</w:t>
-      </w:r>
-      <w:r>
-        <w:t xml:space="preserve"> </w:t>
-      </w:r>
-      <w:r>
-        <w:t xml:space="preserve">dataset</w:t>
-      </w:r>
-      <w:r>
-        <w:t xml:space="preserve"> </w:t>
-      </w:r>
-      <w:r>
-        <w:t xml:space="preserve">to</w:t>
-      </w:r>
-      <w:r>
-        <w:t xml:space="preserve"> </w:t>
-      </w:r>
-      <w:r>
-        <w:t xml:space="preserve">train</w:t>
-      </w:r>
-      <w:r>
-        <w:t xml:space="preserve"> </w:t>
-      </w:r>
-      <w:r>
-        <w:t xml:space="preserve">models</w:t>
-      </w:r>
-      <w:r>
-        <w:t xml:space="preserve"> </w:t>
-      </w:r>
-      <w:r>
-        <w:t xml:space="preserve">that</w:t>
-      </w:r>
-      <w:r>
-        <w:t xml:space="preserve"> </w:t>
-      </w:r>
-      <w:r>
-        <w:t xml:space="preserve">predict</w:t>
-      </w:r>
-      <w:r>
-        <w:t xml:space="preserve"> </w:t>
-      </w:r>
-      <w:r>
-        <w:t xml:space="preserve">software</w:t>
-      </w:r>
-      <w:r>
-        <w:t xml:space="preserve"> </w:t>
-      </w:r>
-      <w:r>
-        <w:t xml:space="preserve">production.</w:t>
-      </w:r>
-      <w:r>
-        <w:t xml:space="preserve"> </w:t>
-      </w:r>
-      <w:r>
-        <w:t xml:space="preserve">Our</w:t>
-      </w:r>
-      <w:r>
-        <w:t xml:space="preserve"> </w:t>
-      </w:r>
-      <w:r>
-        <w:t xml:space="preserve">second</w:t>
-      </w:r>
-      <w:r>
-        <w:t xml:space="preserve"> </w:t>
-      </w:r>
-      <w:r>
-        <w:t xml:space="preserve">dataset</w:t>
-      </w:r>
-      <w:r>
-        <w:t xml:space="preserve"> </w:t>
-      </w:r>
-      <w:r>
-        <w:t xml:space="preserve">is</w:t>
-      </w:r>
-      <w:r>
-        <w:t xml:space="preserve"> </w:t>
-      </w:r>
-      <w:r>
-        <w:t xml:space="preserve">created</w:t>
-      </w:r>
-      <w:r>
-        <w:t xml:space="preserve"> </w:t>
-      </w:r>
-      <w:r>
-        <w:t xml:space="preserve">by</w:t>
-      </w:r>
-      <w:r>
-        <w:t xml:space="preserve"> </w:t>
-      </w:r>
-      <w:r>
-        <w:t xml:space="preserve">applying</w:t>
-      </w:r>
-      <w:r>
-        <w:t xml:space="preserve"> </w:t>
-      </w:r>
-      <w:r>
-        <w:t xml:space="preserve">the</w:t>
-      </w:r>
-      <w:r>
-        <w:t xml:space="preserve"> </w:t>
-      </w:r>
-      <w:r>
-        <w:t xml:space="preserve">trained</w:t>
-      </w:r>
-      <w:r>
-        <w:t xml:space="preserve"> </w:t>
-      </w:r>
-      <w:r>
-        <w:t xml:space="preserve">predictive</w:t>
-      </w:r>
-      <w:r>
-        <w:t xml:space="preserve"> </w:t>
-      </w:r>
-      <w:r>
-        <w:t xml:space="preserve">models</w:t>
-      </w:r>
-      <w:r>
-        <w:t xml:space="preserve"> </w:t>
-      </w:r>
-      <w:r>
-        <w:t xml:space="preserve">across</w:t>
-      </w:r>
-      <w:r>
-        <w:t xml:space="preserve"> </w:t>
-      </w:r>
-      <w:r>
-        <w:t xml:space="preserve">the</w:t>
-      </w:r>
-      <w:r>
-        <w:t xml:space="preserve"> </w:t>
-      </w:r>
-      <w:r>
-        <w:t xml:space="preserve">abstracts</w:t>
-      </w:r>
-      <w:r>
-        <w:t xml:space="preserve"> </w:t>
-      </w:r>
-      <w:r>
-        <w:t xml:space="preserve">and</w:t>
-      </w:r>
-      <w:r>
-        <w:t xml:space="preserve"> </w:t>
-      </w:r>
-      <w:r>
-        <w:t xml:space="preserve">project</w:t>
-      </w:r>
-      <w:r>
-        <w:t xml:space="preserve"> </w:t>
-      </w:r>
-      <w:r>
-        <w:t xml:space="preserve">outcomes</w:t>
-      </w:r>
-      <w:r>
-        <w:t xml:space="preserve"> </w:t>
-      </w:r>
-      <w:r>
-        <w:t xml:space="preserve">reports</w:t>
-      </w:r>
-      <w:r>
-        <w:t xml:space="preserve"> </w:t>
-      </w:r>
-      <w:r>
-        <w:t xml:space="preserve">for</w:t>
-      </w:r>
-      <w:r>
-        <w:t xml:space="preserve"> </w:t>
-      </w:r>
-      <w:r>
-        <w:t xml:space="preserve">all</w:t>
-      </w:r>
-      <w:r>
-        <w:t xml:space="preserve"> </w:t>
-      </w:r>
-      <w:r>
-        <w:t xml:space="preserve">NSF</w:t>
-      </w:r>
-      <w:r>
-        <w:t xml:space="preserve"> </w:t>
-      </w:r>
-      <w:r>
-        <w:t xml:space="preserve">funded</w:t>
-      </w:r>
-      <w:r>
-        <w:t xml:space="preserve"> </w:t>
-      </w:r>
-      <w:r>
-        <w:t xml:space="preserve">projects</w:t>
-      </w:r>
-      <w:r>
-        <w:t xml:space="preserve"> </w:t>
-      </w:r>
-      <w:r>
-        <w:t xml:space="preserve">between</w:t>
-      </w:r>
-      <w:r>
-        <w:t xml:space="preserve"> </w:t>
-      </w:r>
-      <w:r>
-        <w:t xml:space="preserve">the</w:t>
-      </w:r>
-      <w:r>
-        <w:t xml:space="preserve"> </w:t>
-      </w:r>
-      <w:r>
-        <w:t xml:space="preserve">years</w:t>
-      </w:r>
-      <w:r>
-        <w:t xml:space="preserve"> </w:t>
-      </w:r>
-      <w:r>
-        <w:t xml:space="preserve">of</w:t>
-      </w:r>
-      <w:r>
-        <w:t xml:space="preserve"> </w:t>
-      </w:r>
-      <w:r>
-        <w:t xml:space="preserve">2010</w:t>
-      </w:r>
-      <w:r>
-        <w:t xml:space="preserve"> </w:t>
-      </w:r>
-      <w:r>
-        <w:t xml:space="preserve">and</w:t>
-      </w:r>
-      <w:r>
-        <w:t xml:space="preserve"> </w:t>
-      </w:r>
-      <w:r>
-        <w:t xml:space="preserve">2023.</w:t>
-      </w:r>
-      <w:r>
-        <w:t xml:space="preserve"> </w:t>
-      </w:r>
-      <w:r>
-        <w:t xml:space="preserve">The</w:t>
-      </w:r>
-      <w:r>
-        <w:t xml:space="preserve"> </w:t>
-      </w:r>
-      <w:r>
-        <w:t xml:space="preserve">result</w:t>
-      </w:r>
-      <w:r>
-        <w:t xml:space="preserve"> </w:t>
-      </w:r>
-      <w:r>
-        <w:t xml:space="preserve">is</w:t>
-      </w:r>
-      <w:r>
-        <w:t xml:space="preserve"> </w:t>
-      </w:r>
-      <w:r>
-        <w:t xml:space="preserve">an</w:t>
-      </w:r>
-      <w:r>
-        <w:t xml:space="preserve"> </w:t>
-      </w:r>
-      <w:r>
-        <w:t xml:space="preserve">inferred</w:t>
-      </w:r>
-      <w:r>
-        <w:t xml:space="preserve"> </w:t>
-      </w:r>
-      <w:r>
-        <w:t xml:space="preserve">dataset</w:t>
-      </w:r>
-      <w:r>
-        <w:t xml:space="preserve"> </w:t>
-      </w:r>
-      <w:r>
-        <w:t xml:space="preserve">of</w:t>
-      </w:r>
-      <w:r>
-        <w:t xml:space="preserve"> </w:t>
-      </w:r>
-      <w:r>
-        <w:t xml:space="preserve">software</w:t>
-      </w:r>
-      <w:r>
-        <w:t xml:space="preserve"> </w:t>
-      </w:r>
-      <w:r>
-        <w:t xml:space="preserve">production</w:t>
-      </w:r>
-      <w:r>
-        <w:t xml:space="preserve"> </w:t>
-      </w:r>
-      <w:r>
-        <w:t xml:space="preserve">for</w:t>
-      </w:r>
-      <w:r>
-        <w:t xml:space="preserve"> </w:t>
-      </w:r>
-      <w:r>
-        <w:t xml:space="preserve">over</w:t>
-      </w:r>
-      <w:r>
-        <w:t xml:space="preserve"> </w:t>
-      </w:r>
-      <w:r>
-        <w:t xml:space="preserve">150,000</w:t>
-      </w:r>
-      <w:r>
-        <w:t xml:space="preserve"> </w:t>
-      </w:r>
-      <w:r>
-        <w:t xml:space="preserve">NSF</w:t>
-      </w:r>
-      <w:r>
-        <w:t xml:space="preserve"> </w:t>
-      </w:r>
-      <w:r>
-        <w:t xml:space="preserve">awards.</w:t>
-      </w:r>
-      <w:r>
-        <w:t xml:space="preserve"> </w:t>
-      </w:r>
-      <w:r>
-        <w:t xml:space="preserve">We</w:t>
-      </w:r>
-      <w:r>
-        <w:t xml:space="preserve"> </w:t>
-      </w:r>
-      <w:r>
-        <w:t xml:space="preserve">release</w:t>
-      </w:r>
-      <w:r>
-        <w:t xml:space="preserve"> </w:t>
-      </w:r>
-      <w:r>
-        <w:t xml:space="preserve">the</w:t>
-      </w:r>
-      <w:r>
-        <w:t xml:space="preserve"> </w:t>
-      </w:r>
-      <w:r>
-        <w:t xml:space="preserve">NSF-Soft-Search</w:t>
-      </w:r>
-      <w:r>
-        <w:t xml:space="preserve"> </w:t>
-      </w:r>
-      <w:r>
-        <w:t xml:space="preserve">dataset</w:t>
-      </w:r>
-      <w:r>
-        <w:t xml:space="preserve"> </w:t>
-      </w:r>
-      <w:r>
-        <w:t xml:space="preserve">to</w:t>
-      </w:r>
-      <w:r>
-        <w:t xml:space="preserve"> </w:t>
-      </w:r>
-      <w:r>
-        <w:t xml:space="preserve">aid</w:t>
-      </w:r>
-      <w:r>
-        <w:t xml:space="preserve"> </w:t>
-      </w:r>
-      <w:r>
-        <w:t xml:space="preserve">in</w:t>
-      </w:r>
-      <w:r>
-        <w:t xml:space="preserve"> </w:t>
-      </w:r>
-      <w:r>
-        <w:t xml:space="preserve">identifying</w:t>
-      </w:r>
-      <w:r>
-        <w:t xml:space="preserve"> </w:t>
-      </w:r>
-      <w:r>
-        <w:t xml:space="preserve">and</w:t>
-      </w:r>
-      <w:r>
-        <w:t xml:space="preserve"> </w:t>
-      </w:r>
-      <w:r>
-        <w:t xml:space="preserve">understanding</w:t>
-      </w:r>
-      <w:r>
-        <w:t xml:space="preserve"> </w:t>
-      </w:r>
-      <w:r>
-        <w:t xml:space="preserve">research</w:t>
-      </w:r>
-      <w:r>
-        <w:t xml:space="preserve"> </w:t>
-      </w:r>
-      <w:r>
-        <w:t xml:space="preserve">software</w:t>
-      </w:r>
-      <w:r>
-        <w:t xml:space="preserve"> </w:t>
-      </w:r>
-      <w:r>
         <w:t xml:space="preserve">production:</w:t>
       </w:r>
       <w:r>
         <w:t xml:space="preserve"> </w:t>
       </w:r>
       <w:r>
-        <w:t xml:space="preserve">https://github.com/redacted-for-submission</w:t>
+        <w:t xml:space="preserve">https://github.com/si2-urssi/eager</w:t>
       </w:r>
     </w:p>
     <w:bookmarkStart w:id="20" w:name="introduction"/>
@@ -1616,28 +1706,410 @@
     <w:bookmarkStart w:id="25" w:name="tbl-model-results-from-abstract"/>
     <w:p>
       <w:pPr>
+        <w:pStyle w:val="TableCaption"/>
+      </w:pPr>
+      <w:r>
+        <w:t xml:space="preserve">Table 1: Predictive Model Results (Trained with Abstract Text)</w:t>
+      </w:r>
+    </w:p>
+    <w:tbl>
+      <w:tblPr>
+        <w:tblStyle w:val="Table"/>
+        <w:tblW w:type="auto" w:w="0"/>
+        <w:tblLook w:firstRow="1" w:lastRow="0" w:firstColumn="0" w:lastColumn="0" w:noHBand="0" w:noVBand="0" w:val="0020"/>
+        <w:tblCaption w:val="Table 1: Predictive Model Results (Trained with Abstract Text)"/>
+      </w:tblPr>
+      <w:tblGrid>
+        <w:gridCol w:w="1320"/>
+        <w:gridCol w:w="1320"/>
+        <w:gridCol w:w="1320"/>
+        <w:gridCol w:w="1320"/>
+        <w:gridCol w:w="1320"/>
+        <w:gridCol w:w="1320"/>
+      </w:tblGrid>
+      <w:tr>
+        <w:trPr>
+          <w:tblHeader w:val="true"/>
+        </w:trPr>
+        <w:tc>
+          <w:tcPr/>
+          <w:p>
+            <w:pPr>
+              <w:pStyle w:val="Compact"/>
+            </w:pPr>
+          </w:p>
+        </w:tc>
+        <w:tc>
+          <w:tcPr/>
+          <w:p>
+            <w:pPr>
+              <w:pStyle w:val="Compact"/>
+              <w:jc w:val="left"/>
+            </w:pPr>
+            <w:r>
+              <w:t xml:space="preserve">model</w:t>
+            </w:r>
+          </w:p>
+        </w:tc>
+        <w:tc>
+          <w:tcPr/>
+          <w:p>
+            <w:pPr>
+              <w:pStyle w:val="Compact"/>
+              <w:jc w:val="left"/>
+            </w:pPr>
+            <w:r>
+              <w:t xml:space="preserve">accuracy</w:t>
+            </w:r>
+          </w:p>
+        </w:tc>
+        <w:tc>
+          <w:tcPr/>
+          <w:p>
+            <w:pPr>
+              <w:pStyle w:val="Compact"/>
+              <w:jc w:val="left"/>
+            </w:pPr>
+            <w:r>
+              <w:t xml:space="preserve">precision</w:t>
+            </w:r>
+          </w:p>
+        </w:tc>
+        <w:tc>
+          <w:tcPr/>
+          <w:p>
+            <w:pPr>
+              <w:pStyle w:val="Compact"/>
+              <w:jc w:val="left"/>
+            </w:pPr>
+            <w:r>
+              <w:t xml:space="preserve">recall</w:t>
+            </w:r>
+          </w:p>
+        </w:tc>
+        <w:tc>
+          <w:tcPr/>
+          <w:p>
+            <w:pPr>
+              <w:pStyle w:val="Compact"/>
+              <w:jc w:val="left"/>
+            </w:pPr>
+            <w:r>
+              <w:t xml:space="preserve">f1</w:t>
+            </w:r>
+          </w:p>
+        </w:tc>
+      </w:tr>
+      <w:tr>
+        <w:tc>
+          <w:tcPr/>
+          <w:p>
+            <w:pPr>
+              <w:pStyle w:val="Compact"/>
+              <w:jc w:val="left"/>
+            </w:pPr>
+            <w:r>
+              <w:t xml:space="preserve">0</w:t>
+            </w:r>
+          </w:p>
+        </w:tc>
+        <w:tc>
+          <w:tcPr/>
+          <w:p>
+            <w:pPr>
+              <w:pStyle w:val="Compact"/>
+              <w:jc w:val="left"/>
+            </w:pPr>
+            <w:r>
+              <w:t xml:space="preserve">tfidf-logit</w:t>
+            </w:r>
+          </w:p>
+        </w:tc>
+        <w:tc>
+          <w:tcPr/>
+          <w:p>
+            <w:pPr>
+              <w:pStyle w:val="Compact"/>
+              <w:jc w:val="left"/>
+            </w:pPr>
+            <w:r>
+              <w:t xml:space="preserve">0.674</w:t>
+            </w:r>
+          </w:p>
+        </w:tc>
+        <w:tc>
+          <w:tcPr/>
+          <w:p>
+            <w:pPr>
+              <w:pStyle w:val="Compact"/>
+              <w:jc w:val="left"/>
+            </w:pPr>
+            <w:r>
+              <w:t xml:space="preserve">0.674</w:t>
+            </w:r>
+          </w:p>
+        </w:tc>
+        <w:tc>
+          <w:tcPr/>
+          <w:p>
+            <w:pPr>
+              <w:pStyle w:val="Compact"/>
+              <w:jc w:val="left"/>
+            </w:pPr>
+            <w:r>
+              <w:t xml:space="preserve">0.674</w:t>
+            </w:r>
+          </w:p>
+        </w:tc>
+        <w:tc>
+          <w:tcPr/>
+          <w:p>
+            <w:pPr>
+              <w:pStyle w:val="Compact"/>
+              <w:jc w:val="left"/>
+            </w:pPr>
+            <w:r>
+              <w:t xml:space="preserve">0.673</w:t>
+            </w:r>
+          </w:p>
+        </w:tc>
+      </w:tr>
+      <w:tr>
+        <w:tc>
+          <w:tcPr/>
+          <w:p>
+            <w:pPr>
+              <w:pStyle w:val="Compact"/>
+              <w:jc w:val="left"/>
+            </w:pPr>
+            <w:r>
+              <w:t xml:space="preserve">1</w:t>
+            </w:r>
+          </w:p>
+        </w:tc>
+        <w:tc>
+          <w:tcPr/>
+          <w:p>
+            <w:pPr>
+              <w:pStyle w:val="Compact"/>
+              <w:jc w:val="left"/>
+            </w:pPr>
+            <w:r>
+              <w:t xml:space="preserve">transformer</w:t>
+            </w:r>
+          </w:p>
+        </w:tc>
+        <w:tc>
+          <w:tcPr/>
+          <w:p>
+            <w:pPr>
+              <w:pStyle w:val="Compact"/>
+              <w:jc w:val="left"/>
+            </w:pPr>
+            <w:r>
+              <w:t xml:space="preserve">0.636</w:t>
+            </w:r>
+          </w:p>
+        </w:tc>
+        <w:tc>
+          <w:tcPr/>
+          <w:p>
+            <w:pPr>
+              <w:pStyle w:val="Compact"/>
+              <w:jc w:val="left"/>
+            </w:pPr>
+            <w:r>
+              <w:t xml:space="preserve">0.608</w:t>
+            </w:r>
+          </w:p>
+        </w:tc>
+        <w:tc>
+          <w:tcPr/>
+          <w:p>
+            <w:pPr>
+              <w:pStyle w:val="Compact"/>
+              <w:jc w:val="left"/>
+            </w:pPr>
+            <w:r>
+              <w:t xml:space="preserve">0.697</w:t>
+            </w:r>
+          </w:p>
+        </w:tc>
+        <w:tc>
+          <w:tcPr/>
+          <w:p>
+            <w:pPr>
+              <w:pStyle w:val="Compact"/>
+              <w:jc w:val="left"/>
+            </w:pPr>
+            <w:r>
+              <w:t xml:space="preserve">0.649</w:t>
+            </w:r>
+          </w:p>
+        </w:tc>
+      </w:tr>
+      <w:tr>
+        <w:tc>
+          <w:tcPr/>
+          <w:p>
+            <w:pPr>
+              <w:pStyle w:val="Compact"/>
+              <w:jc w:val="left"/>
+            </w:pPr>
+            <w:r>
+              <w:t xml:space="preserve">2</w:t>
+            </w:r>
+          </w:p>
+        </w:tc>
+        <w:tc>
+          <w:tcPr/>
+          <w:p>
+            <w:pPr>
+              <w:pStyle w:val="Compact"/>
+              <w:jc w:val="left"/>
+            </w:pPr>
+            <w:r>
+              <w:t xml:space="preserve">semantic-logit</w:t>
+            </w:r>
+          </w:p>
+        </w:tc>
+        <w:tc>
+          <w:tcPr/>
+          <w:p>
+            <w:pPr>
+              <w:pStyle w:val="Compact"/>
+              <w:jc w:val="left"/>
+            </w:pPr>
+            <w:r>
+              <w:t xml:space="preserve">0.630</w:t>
+            </w:r>
+          </w:p>
+        </w:tc>
+        <w:tc>
+          <w:tcPr/>
+          <w:p>
+            <w:pPr>
+              <w:pStyle w:val="Compact"/>
+              <w:jc w:val="left"/>
+            </w:pPr>
+            <w:r>
+              <w:t xml:space="preserve">0.630</w:t>
+            </w:r>
+          </w:p>
+        </w:tc>
+        <w:tc>
+          <w:tcPr/>
+          <w:p>
+            <w:pPr>
+              <w:pStyle w:val="Compact"/>
+              <w:jc w:val="left"/>
+            </w:pPr>
+            <w:r>
+              <w:t xml:space="preserve">0.630</w:t>
+            </w:r>
+          </w:p>
+        </w:tc>
+        <w:tc>
+          <w:tcPr/>
+          <w:p>
+            <w:pPr>
+              <w:pStyle w:val="Compact"/>
+              <w:jc w:val="left"/>
+            </w:pPr>
+            <w:r>
+              <w:t xml:space="preserve">0.630</w:t>
+            </w:r>
+          </w:p>
+        </w:tc>
+      </w:tr>
+      <w:tr>
+        <w:tc>
+          <w:tcPr/>
+          <w:p>
+            <w:pPr>
+              <w:pStyle w:val="Compact"/>
+              <w:jc w:val="left"/>
+            </w:pPr>
+            <w:r>
+              <w:t xml:space="preserve">3</w:t>
+            </w:r>
+          </w:p>
+        </w:tc>
+        <w:tc>
+          <w:tcPr/>
+          <w:p>
+            <w:pPr>
+              <w:pStyle w:val="Compact"/>
+              <w:jc w:val="left"/>
+            </w:pPr>
+            <w:r>
+              <w:t xml:space="preserve">regex</w:t>
+            </w:r>
+          </w:p>
+        </w:tc>
+        <w:tc>
+          <w:tcPr/>
+          <w:p>
+            <w:pPr>
+              <w:pStyle w:val="Compact"/>
+              <w:jc w:val="left"/>
+            </w:pPr>
+            <w:r>
+              <w:t xml:space="preserve">0.516</w:t>
+            </w:r>
+          </w:p>
+        </w:tc>
+        <w:tc>
+          <w:tcPr/>
+          <w:p>
+            <w:pPr>
+              <w:pStyle w:val="Compact"/>
+              <w:jc w:val="left"/>
+            </w:pPr>
+            <w:r>
+              <w:t xml:space="preserve">0.515</w:t>
+            </w:r>
+          </w:p>
+        </w:tc>
+        <w:tc>
+          <w:tcPr/>
+          <w:p>
+            <w:pPr>
+              <w:pStyle w:val="Compact"/>
+              <w:jc w:val="left"/>
+            </w:pPr>
+            <w:r>
+              <w:t xml:space="preserve">0.516</w:t>
+            </w:r>
+          </w:p>
+        </w:tc>
+        <w:tc>
+          <w:tcPr/>
+          <w:p>
+            <w:pPr>
+              <w:pStyle w:val="Compact"/>
+              <w:jc w:val="left"/>
+            </w:pPr>
+            <w:r>
+              <w:t xml:space="preserve">0.514</w:t>
+            </w:r>
+          </w:p>
+        </w:tc>
+      </w:tr>
+    </w:tbl>
+    <w:bookmarkEnd w:id="25"/>
+    <w:p>
+      <w:pPr>
         <w:pStyle w:val="BodyText"/>
       </w:pPr>
-      <w:r>
-        <w:rPr>
-          <w:bCs/>
-          <w:b/>
-        </w:rPr>
-        <w:t xml:space="preserve">?(caption)</w:t>
-      </w:r>
-    </w:p>
-    <w:bookmarkEnd w:id="25"/>
-    <w:p>
-      <w:pPr>
-        <w:pStyle w:val="BodyText"/>
-      </w:pPr>
-      <w:r>
-        <w:rPr>
-          <w:bCs/>
-          <w:b/>
-        </w:rPr>
-        <w:t xml:space="preserve">?@tbl-model-results-from-abstract</w:t>
-      </w:r>
+      <w:hyperlink w:anchor="tbl-model-results-from-abstract">
+        <w:r>
+          <w:rPr>
+            <w:rStyle w:val="Hyperlink"/>
+          </w:rPr>
+          <w:t xml:space="preserve">Table 1</w:t>
+        </w:r>
+      </w:hyperlink>
       <w:r>
         <w:t xml:space="preserve"> </w:t>
       </w:r>
@@ -1663,28 +2135,410 @@
     <w:bookmarkStart w:id="26" w:name="tbl-model-results-from-project-outcomes"/>
     <w:p>
       <w:pPr>
+        <w:pStyle w:val="TableCaption"/>
+      </w:pPr>
+      <w:r>
+        <w:t xml:space="preserve">Table 2: Predictive Model Results (Trained with Project Outcomes Report Text)</w:t>
+      </w:r>
+    </w:p>
+    <w:tbl>
+      <w:tblPr>
+        <w:tblStyle w:val="Table"/>
+        <w:tblW w:type="auto" w:w="0"/>
+        <w:tblLook w:firstRow="1" w:lastRow="0" w:firstColumn="0" w:lastColumn="0" w:noHBand="0" w:noVBand="0" w:val="0020"/>
+        <w:tblCaption w:val="Table 2: Predictive Model Results (Trained with Project Outcomes Report Text)"/>
+      </w:tblPr>
+      <w:tblGrid>
+        <w:gridCol w:w="1320"/>
+        <w:gridCol w:w="1320"/>
+        <w:gridCol w:w="1320"/>
+        <w:gridCol w:w="1320"/>
+        <w:gridCol w:w="1320"/>
+        <w:gridCol w:w="1320"/>
+      </w:tblGrid>
+      <w:tr>
+        <w:trPr>
+          <w:tblHeader w:val="true"/>
+        </w:trPr>
+        <w:tc>
+          <w:tcPr/>
+          <w:p>
+            <w:pPr>
+              <w:pStyle w:val="Compact"/>
+            </w:pPr>
+          </w:p>
+        </w:tc>
+        <w:tc>
+          <w:tcPr/>
+          <w:p>
+            <w:pPr>
+              <w:pStyle w:val="Compact"/>
+              <w:jc w:val="left"/>
+            </w:pPr>
+            <w:r>
+              <w:t xml:space="preserve">model</w:t>
+            </w:r>
+          </w:p>
+        </w:tc>
+        <w:tc>
+          <w:tcPr/>
+          <w:p>
+            <w:pPr>
+              <w:pStyle w:val="Compact"/>
+              <w:jc w:val="left"/>
+            </w:pPr>
+            <w:r>
+              <w:t xml:space="preserve">accuracy</w:t>
+            </w:r>
+          </w:p>
+        </w:tc>
+        <w:tc>
+          <w:tcPr/>
+          <w:p>
+            <w:pPr>
+              <w:pStyle w:val="Compact"/>
+              <w:jc w:val="left"/>
+            </w:pPr>
+            <w:r>
+              <w:t xml:space="preserve">precision</w:t>
+            </w:r>
+          </w:p>
+        </w:tc>
+        <w:tc>
+          <w:tcPr/>
+          <w:p>
+            <w:pPr>
+              <w:pStyle w:val="Compact"/>
+              <w:jc w:val="left"/>
+            </w:pPr>
+            <w:r>
+              <w:t xml:space="preserve">recall</w:t>
+            </w:r>
+          </w:p>
+        </w:tc>
+        <w:tc>
+          <w:tcPr/>
+          <w:p>
+            <w:pPr>
+              <w:pStyle w:val="Compact"/>
+              <w:jc w:val="left"/>
+            </w:pPr>
+            <w:r>
+              <w:t xml:space="preserve">f1</w:t>
+            </w:r>
+          </w:p>
+        </w:tc>
+      </w:tr>
+      <w:tr>
+        <w:tc>
+          <w:tcPr/>
+          <w:p>
+            <w:pPr>
+              <w:pStyle w:val="Compact"/>
+              <w:jc w:val="left"/>
+            </w:pPr>
+            <w:r>
+              <w:t xml:space="preserve">0</w:t>
+            </w:r>
+          </w:p>
+        </w:tc>
+        <w:tc>
+          <w:tcPr/>
+          <w:p>
+            <w:pPr>
+              <w:pStyle w:val="Compact"/>
+              <w:jc w:val="left"/>
+            </w:pPr>
+            <w:r>
+              <w:t xml:space="preserve">tfidf-logit</w:t>
+            </w:r>
+          </w:p>
+        </w:tc>
+        <w:tc>
+          <w:tcPr/>
+          <w:p>
+            <w:pPr>
+              <w:pStyle w:val="Compact"/>
+              <w:jc w:val="left"/>
+            </w:pPr>
+            <w:r>
+              <w:t xml:space="preserve">0.745</w:t>
+            </w:r>
+          </w:p>
+        </w:tc>
+        <w:tc>
+          <w:tcPr/>
+          <w:p>
+            <w:pPr>
+              <w:pStyle w:val="Compact"/>
+              <w:jc w:val="left"/>
+            </w:pPr>
+            <w:r>
+              <w:t xml:space="preserve">0.745</w:t>
+            </w:r>
+          </w:p>
+        </w:tc>
+        <w:tc>
+          <w:tcPr/>
+          <w:p>
+            <w:pPr>
+              <w:pStyle w:val="Compact"/>
+              <w:jc w:val="left"/>
+            </w:pPr>
+            <w:r>
+              <w:t xml:space="preserve">0.745</w:t>
+            </w:r>
+          </w:p>
+        </w:tc>
+        <w:tc>
+          <w:tcPr/>
+          <w:p>
+            <w:pPr>
+              <w:pStyle w:val="Compact"/>
+              <w:jc w:val="left"/>
+            </w:pPr>
+            <w:r>
+              <w:t xml:space="preserve">0.745</w:t>
+            </w:r>
+          </w:p>
+        </w:tc>
+      </w:tr>
+      <w:tr>
+        <w:tc>
+          <w:tcPr/>
+          <w:p>
+            <w:pPr>
+              <w:pStyle w:val="Compact"/>
+              <w:jc w:val="left"/>
+            </w:pPr>
+            <w:r>
+              <w:t xml:space="preserve">1</w:t>
+            </w:r>
+          </w:p>
+        </w:tc>
+        <w:tc>
+          <w:tcPr/>
+          <w:p>
+            <w:pPr>
+              <w:pStyle w:val="Compact"/>
+              <w:jc w:val="left"/>
+            </w:pPr>
+            <w:r>
+              <w:t xml:space="preserve">transformer</w:t>
+            </w:r>
+          </w:p>
+        </w:tc>
+        <w:tc>
+          <w:tcPr/>
+          <w:p>
+            <w:pPr>
+              <w:pStyle w:val="Compact"/>
+              <w:jc w:val="left"/>
+            </w:pPr>
+            <w:r>
+              <w:t xml:space="preserve">0.673</w:t>
+            </w:r>
+          </w:p>
+        </w:tc>
+        <w:tc>
+          <w:tcPr/>
+          <w:p>
+            <w:pPr>
+              <w:pStyle w:val="Compact"/>
+              <w:jc w:val="left"/>
+            </w:pPr>
+            <w:r>
+              <w:t xml:space="preserve">0.638</w:t>
+            </w:r>
+          </w:p>
+        </w:tc>
+        <w:tc>
+          <w:tcPr/>
+          <w:p>
+            <w:pPr>
+              <w:pStyle w:val="Compact"/>
+              <w:jc w:val="left"/>
+            </w:pPr>
+            <w:r>
+              <w:t xml:space="preserve">0.771</w:t>
+            </w:r>
+          </w:p>
+        </w:tc>
+        <w:tc>
+          <w:tcPr/>
+          <w:p>
+            <w:pPr>
+              <w:pStyle w:val="Compact"/>
+              <w:jc w:val="left"/>
+            </w:pPr>
+            <w:r>
+              <w:t xml:space="preserve">0.698</w:t>
+            </w:r>
+          </w:p>
+        </w:tc>
+      </w:tr>
+      <w:tr>
+        <w:tc>
+          <w:tcPr/>
+          <w:p>
+            <w:pPr>
+              <w:pStyle w:val="Compact"/>
+              <w:jc w:val="left"/>
+            </w:pPr>
+            <w:r>
+              <w:t xml:space="preserve">2</w:t>
+            </w:r>
+          </w:p>
+        </w:tc>
+        <w:tc>
+          <w:tcPr/>
+          <w:p>
+            <w:pPr>
+              <w:pStyle w:val="Compact"/>
+              <w:jc w:val="left"/>
+            </w:pPr>
+            <w:r>
+              <w:t xml:space="preserve">semantic-logit</w:t>
+            </w:r>
+          </w:p>
+        </w:tc>
+        <w:tc>
+          <w:tcPr/>
+          <w:p>
+            <w:pPr>
+              <w:pStyle w:val="Compact"/>
+              <w:jc w:val="left"/>
+            </w:pPr>
+            <w:r>
+              <w:t xml:space="preserve">0.633</w:t>
+            </w:r>
+          </w:p>
+        </w:tc>
+        <w:tc>
+          <w:tcPr/>
+          <w:p>
+            <w:pPr>
+              <w:pStyle w:val="Compact"/>
+              <w:jc w:val="left"/>
+            </w:pPr>
+            <w:r>
+              <w:t xml:space="preserve">0.633</w:t>
+            </w:r>
+          </w:p>
+        </w:tc>
+        <w:tc>
+          <w:tcPr/>
+          <w:p>
+            <w:pPr>
+              <w:pStyle w:val="Compact"/>
+              <w:jc w:val="left"/>
+            </w:pPr>
+            <w:r>
+              <w:t xml:space="preserve">0.633</w:t>
+            </w:r>
+          </w:p>
+        </w:tc>
+        <w:tc>
+          <w:tcPr/>
+          <w:p>
+            <w:pPr>
+              <w:pStyle w:val="Compact"/>
+              <w:jc w:val="left"/>
+            </w:pPr>
+            <w:r>
+              <w:t xml:space="preserve">0.632</w:t>
+            </w:r>
+          </w:p>
+        </w:tc>
+      </w:tr>
+      <w:tr>
+        <w:tc>
+          <w:tcPr/>
+          <w:p>
+            <w:pPr>
+              <w:pStyle w:val="Compact"/>
+              <w:jc w:val="left"/>
+            </w:pPr>
+            <w:r>
+              <w:t xml:space="preserve">3</w:t>
+            </w:r>
+          </w:p>
+        </w:tc>
+        <w:tc>
+          <w:tcPr/>
+          <w:p>
+            <w:pPr>
+              <w:pStyle w:val="Compact"/>
+              <w:jc w:val="left"/>
+            </w:pPr>
+            <w:r>
+              <w:t xml:space="preserve">regex</w:t>
+            </w:r>
+          </w:p>
+        </w:tc>
+        <w:tc>
+          <w:tcPr/>
+          <w:p>
+            <w:pPr>
+              <w:pStyle w:val="Compact"/>
+              <w:jc w:val="left"/>
+            </w:pPr>
+            <w:r>
+              <w:t xml:space="preserve">0.510</w:t>
+            </w:r>
+          </w:p>
+        </w:tc>
+        <w:tc>
+          <w:tcPr/>
+          <w:p>
+            <w:pPr>
+              <w:pStyle w:val="Compact"/>
+              <w:jc w:val="left"/>
+            </w:pPr>
+            <w:r>
+              <w:t xml:space="preserve">0.507</w:t>
+            </w:r>
+          </w:p>
+        </w:tc>
+        <w:tc>
+          <w:tcPr/>
+          <w:p>
+            <w:pPr>
+              <w:pStyle w:val="Compact"/>
+              <w:jc w:val="left"/>
+            </w:pPr>
+            <w:r>
+              <w:t xml:space="preserve">0.510</w:t>
+            </w:r>
+          </w:p>
+        </w:tc>
+        <w:tc>
+          <w:tcPr/>
+          <w:p>
+            <w:pPr>
+              <w:pStyle w:val="Compact"/>
+              <w:jc w:val="left"/>
+            </w:pPr>
+            <w:r>
+              <w:t xml:space="preserve">0.482</w:t>
+            </w:r>
+          </w:p>
+        </w:tc>
+      </w:tr>
+    </w:tbl>
+    <w:bookmarkEnd w:id="26"/>
+    <w:p>
+      <w:pPr>
         <w:pStyle w:val="BodyText"/>
       </w:pPr>
-      <w:r>
-        <w:rPr>
-          <w:bCs/>
-          <w:b/>
-        </w:rPr>
-        <w:t xml:space="preserve">?(caption)</w:t>
-      </w:r>
-    </w:p>
-    <w:bookmarkEnd w:id="26"/>
-    <w:p>
-      <w:pPr>
-        <w:pStyle w:val="BodyText"/>
-      </w:pPr>
-      <w:r>
-        <w:rPr>
-          <w:bCs/>
-          <w:b/>
-        </w:rPr>
-        <w:t xml:space="preserve">?@tbl-model-results-from-project-outcomes</w:t>
-      </w:r>
+      <w:hyperlink w:anchor="tbl-model-results-from-project-outcomes">
+        <w:r>
+          <w:rPr>
+            <w:rStyle w:val="Hyperlink"/>
+          </w:rPr>
+          <w:t xml:space="preserve">Table 2</w:t>
+        </w:r>
+      </w:hyperlink>
       <w:r>
         <w:t xml:space="preserve"> </w:t>
       </w:r>
@@ -1730,7 +2584,7 @@
           <w:rPr>
             <w:rStyle w:val="VerbatimChar"/>
           </w:rPr>
-          <w:t xml:space="preserve">redacted</w:t>
+          <w:t xml:space="preserve">soft-search</w:t>
         </w:r>
       </w:hyperlink>
       <w:r>
@@ -1758,16 +2612,708 @@
     <w:bookmarkStart w:id="29" w:name="tbl-nsf-soft-search-stats"/>
     <w:p>
       <w:pPr>
-        <w:pStyle w:val="BodyText"/>
-      </w:pPr>
-      <w:r>
-        <w:rPr>
-          <w:bCs/>
-          <w:b/>
-        </w:rPr>
-        <w:t xml:space="preserve">?(caption)</w:t>
-      </w:r>
-    </w:p>
+        <w:pStyle w:val="TableCaption"/>
+      </w:pPr>
+      <w:r>
+        <w:t xml:space="preserve">Table 3: Composition of the NSF Soft Search Dataset</w:t>
+      </w:r>
+    </w:p>
+    <w:tbl>
+      <w:tblPr>
+        <w:tblStyle w:val="Table"/>
+        <w:tblW w:type="auto" w:w="0"/>
+        <w:tblLook w:firstRow="1" w:lastRow="0" w:firstColumn="0" w:lastColumn="0" w:noHBand="0" w:noVBand="0" w:val="0020"/>
+        <w:tblCaption w:val="Table 3: Composition of the NSF Soft Search Dataset"/>
+      </w:tblPr>
+      <w:tblGrid>
+        <w:gridCol w:w="1584"/>
+        <w:gridCol w:w="1584"/>
+        <w:gridCol w:w="1584"/>
+        <w:gridCol w:w="1584"/>
+        <w:gridCol w:w="1584"/>
+      </w:tblGrid>
+      <w:tr>
+        <w:trPr>
+          <w:tblHeader w:val="true"/>
+        </w:trPr>
+        <w:tc>
+          <w:tcPr/>
+          <w:p>
+            <w:pPr>
+              <w:pStyle w:val="Compact"/>
+            </w:pPr>
+          </w:p>
+        </w:tc>
+        <w:tc>
+          <w:tcPr/>
+          <w:p>
+            <w:pPr>
+              <w:pStyle w:val="Compact"/>
+              <w:jc w:val="left"/>
+            </w:pPr>
+            <w:r>
+              <w:t xml:space="preserve">Program</w:t>
+            </w:r>
+          </w:p>
+        </w:tc>
+        <w:tc>
+          <w:tcPr/>
+          <w:p>
+            <w:pPr>
+              <w:pStyle w:val="Compact"/>
+              <w:jc w:val="left"/>
+            </w:pPr>
+            <w:r>
+              <w:t xml:space="preserve"># Awards</w:t>
+            </w:r>
+          </w:p>
+        </w:tc>
+        <w:tc>
+          <w:tcPr/>
+          <w:p>
+            <w:pPr>
+              <w:pStyle w:val="Compact"/>
+              <w:jc w:val="left"/>
+            </w:pPr>
+            <w:r>
+              <w:t xml:space="preserve"># Software</w:t>
+            </w:r>
+          </w:p>
+        </w:tc>
+        <w:tc>
+          <w:tcPr/>
+          <w:p>
+            <w:pPr>
+              <w:pStyle w:val="Compact"/>
+              <w:jc w:val="left"/>
+            </w:pPr>
+            <w:r>
+              <w:t xml:space="preserve">% Software</w:t>
+            </w:r>
+          </w:p>
+        </w:tc>
+      </w:tr>
+      <w:tr>
+        <w:tc>
+          <w:tcPr/>
+          <w:p>
+            <w:pPr>
+              <w:pStyle w:val="Compact"/>
+              <w:jc w:val="left"/>
+            </w:pPr>
+            <w:r>
+              <w:t xml:space="preserve">0</w:t>
+            </w:r>
+          </w:p>
+        </w:tc>
+        <w:tc>
+          <w:tcPr/>
+          <w:p>
+            <w:pPr>
+              <w:pStyle w:val="Compact"/>
+              <w:jc w:val="left"/>
+            </w:pPr>
+            <w:r>
+              <w:t xml:space="preserve">MPS</w:t>
+            </w:r>
+          </w:p>
+        </w:tc>
+        <w:tc>
+          <w:tcPr/>
+          <w:p>
+            <w:pPr>
+              <w:pStyle w:val="Compact"/>
+              <w:jc w:val="left"/>
+            </w:pPr>
+            <w:r>
+              <w:t xml:space="preserve">32885</w:t>
+            </w:r>
+          </w:p>
+        </w:tc>
+        <w:tc>
+          <w:tcPr/>
+          <w:p>
+            <w:pPr>
+              <w:pStyle w:val="Compact"/>
+              <w:jc w:val="left"/>
+            </w:pPr>
+            <w:r>
+              <w:t xml:space="preserve">19178</w:t>
+            </w:r>
+          </w:p>
+        </w:tc>
+        <w:tc>
+          <w:tcPr/>
+          <w:p>
+            <w:pPr>
+              <w:pStyle w:val="Compact"/>
+              <w:jc w:val="left"/>
+            </w:pPr>
+            <w:r>
+              <w:t xml:space="preserve">0.583184</w:t>
+            </w:r>
+          </w:p>
+        </w:tc>
+      </w:tr>
+      <w:tr>
+        <w:tc>
+          <w:tcPr/>
+          <w:p>
+            <w:pPr>
+              <w:pStyle w:val="Compact"/>
+              <w:jc w:val="left"/>
+            </w:pPr>
+            <w:r>
+              <w:t xml:space="preserve">1</w:t>
+            </w:r>
+          </w:p>
+        </w:tc>
+        <w:tc>
+          <w:tcPr/>
+          <w:p>
+            <w:pPr>
+              <w:pStyle w:val="Compact"/>
+              <w:jc w:val="left"/>
+            </w:pPr>
+            <w:r>
+              <w:t xml:space="preserve">CISE</w:t>
+            </w:r>
+          </w:p>
+        </w:tc>
+        <w:tc>
+          <w:tcPr/>
+          <w:p>
+            <w:pPr>
+              <w:pStyle w:val="Compact"/>
+              <w:jc w:val="left"/>
+            </w:pPr>
+            <w:r>
+              <w:t xml:space="preserve">24633</w:t>
+            </w:r>
+          </w:p>
+        </w:tc>
+        <w:tc>
+          <w:tcPr/>
+          <w:p>
+            <w:pPr>
+              <w:pStyle w:val="Compact"/>
+              <w:jc w:val="left"/>
+            </w:pPr>
+            <w:r>
+              <w:t xml:space="preserve">13274</w:t>
+            </w:r>
+          </w:p>
+        </w:tc>
+        <w:tc>
+          <w:tcPr/>
+          <w:p>
+            <w:pPr>
+              <w:pStyle w:val="Compact"/>
+              <w:jc w:val="left"/>
+            </w:pPr>
+            <w:r>
+              <w:t xml:space="preserve">0.538871</w:t>
+            </w:r>
+          </w:p>
+        </w:tc>
+      </w:tr>
+      <w:tr>
+        <w:tc>
+          <w:tcPr/>
+          <w:p>
+            <w:pPr>
+              <w:pStyle w:val="Compact"/>
+              <w:jc w:val="left"/>
+            </w:pPr>
+            <w:r>
+              <w:t xml:space="preserve">2</w:t>
+            </w:r>
+          </w:p>
+        </w:tc>
+        <w:tc>
+          <w:tcPr/>
+          <w:p>
+            <w:pPr>
+              <w:pStyle w:val="Compact"/>
+              <w:jc w:val="left"/>
+            </w:pPr>
+            <w:r>
+              <w:t xml:space="preserve">ENG</w:t>
+            </w:r>
+          </w:p>
+        </w:tc>
+        <w:tc>
+          <w:tcPr/>
+          <w:p>
+            <w:pPr>
+              <w:pStyle w:val="Compact"/>
+              <w:jc w:val="left"/>
+            </w:pPr>
+            <w:r>
+              <w:t xml:space="preserve">22900</w:t>
+            </w:r>
+          </w:p>
+        </w:tc>
+        <w:tc>
+          <w:tcPr/>
+          <w:p>
+            <w:pPr>
+              <w:pStyle w:val="Compact"/>
+              <w:jc w:val="left"/>
+            </w:pPr>
+            <w:r>
+              <w:t xml:space="preserve">11242</w:t>
+            </w:r>
+          </w:p>
+        </w:tc>
+        <w:tc>
+          <w:tcPr/>
+          <w:p>
+            <w:pPr>
+              <w:pStyle w:val="Compact"/>
+              <w:jc w:val="left"/>
+            </w:pPr>
+            <w:r>
+              <w:t xml:space="preserve">0.490917</w:t>
+            </w:r>
+          </w:p>
+        </w:tc>
+      </w:tr>
+      <w:tr>
+        <w:tc>
+          <w:tcPr/>
+          <w:p>
+            <w:pPr>
+              <w:pStyle w:val="Compact"/>
+              <w:jc w:val="left"/>
+            </w:pPr>
+            <w:r>
+              <w:t xml:space="preserve">3</w:t>
+            </w:r>
+          </w:p>
+        </w:tc>
+        <w:tc>
+          <w:tcPr/>
+          <w:p>
+            <w:pPr>
+              <w:pStyle w:val="Compact"/>
+              <w:jc w:val="left"/>
+            </w:pPr>
+            <w:r>
+              <w:t xml:space="preserve">GEO</w:t>
+            </w:r>
+          </w:p>
+        </w:tc>
+        <w:tc>
+          <w:tcPr/>
+          <w:p>
+            <w:pPr>
+              <w:pStyle w:val="Compact"/>
+              <w:jc w:val="left"/>
+            </w:pPr>
+            <w:r>
+              <w:t xml:space="preserve">17822</w:t>
+            </w:r>
+          </w:p>
+        </w:tc>
+        <w:tc>
+          <w:tcPr/>
+          <w:p>
+            <w:pPr>
+              <w:pStyle w:val="Compact"/>
+              <w:jc w:val="left"/>
+            </w:pPr>
+            <w:r>
+              <w:t xml:space="preserve">5142</w:t>
+            </w:r>
+          </w:p>
+        </w:tc>
+        <w:tc>
+          <w:tcPr/>
+          <w:p>
+            <w:pPr>
+              <w:pStyle w:val="Compact"/>
+              <w:jc w:val="left"/>
+            </w:pPr>
+            <w:r>
+              <w:t xml:space="preserve">0.288520</w:t>
+            </w:r>
+          </w:p>
+        </w:tc>
+      </w:tr>
+      <w:tr>
+        <w:tc>
+          <w:tcPr/>
+          <w:p>
+            <w:pPr>
+              <w:pStyle w:val="Compact"/>
+              <w:jc w:val="left"/>
+            </w:pPr>
+            <w:r>
+              <w:t xml:space="preserve">4</w:t>
+            </w:r>
+          </w:p>
+        </w:tc>
+        <w:tc>
+          <w:tcPr/>
+          <w:p>
+            <w:pPr>
+              <w:pStyle w:val="Compact"/>
+              <w:jc w:val="left"/>
+            </w:pPr>
+            <w:r>
+              <w:t xml:space="preserve">BIO</w:t>
+            </w:r>
+          </w:p>
+        </w:tc>
+        <w:tc>
+          <w:tcPr/>
+          <w:p>
+            <w:pPr>
+              <w:pStyle w:val="Compact"/>
+              <w:jc w:val="left"/>
+            </w:pPr>
+            <w:r>
+              <w:t xml:space="preserve">16990</w:t>
+            </w:r>
+          </w:p>
+        </w:tc>
+        <w:tc>
+          <w:tcPr/>
+          <w:p>
+            <w:pPr>
+              <w:pStyle w:val="Compact"/>
+              <w:jc w:val="left"/>
+            </w:pPr>
+            <w:r>
+              <w:t xml:space="preserve">6013</w:t>
+            </w:r>
+          </w:p>
+        </w:tc>
+        <w:tc>
+          <w:tcPr/>
+          <w:p>
+            <w:pPr>
+              <w:pStyle w:val="Compact"/>
+              <w:jc w:val="left"/>
+            </w:pPr>
+            <w:r>
+              <w:t xml:space="preserve">0.353914</w:t>
+            </w:r>
+          </w:p>
+        </w:tc>
+      </w:tr>
+      <w:tr>
+        <w:tc>
+          <w:tcPr/>
+          <w:p>
+            <w:pPr>
+              <w:pStyle w:val="Compact"/>
+              <w:jc w:val="left"/>
+            </w:pPr>
+            <w:r>
+              <w:t xml:space="preserve">5</w:t>
+            </w:r>
+          </w:p>
+        </w:tc>
+        <w:tc>
+          <w:tcPr/>
+          <w:p>
+            <w:pPr>
+              <w:pStyle w:val="Compact"/>
+              <w:jc w:val="left"/>
+            </w:pPr>
+            <w:r>
+              <w:t xml:space="preserve">EHR</w:t>
+            </w:r>
+          </w:p>
+        </w:tc>
+        <w:tc>
+          <w:tcPr/>
+          <w:p>
+            <w:pPr>
+              <w:pStyle w:val="Compact"/>
+              <w:jc w:val="left"/>
+            </w:pPr>
+            <w:r>
+              <w:t xml:space="preserve">13703</w:t>
+            </w:r>
+          </w:p>
+        </w:tc>
+        <w:tc>
+          <w:tcPr/>
+          <w:p>
+            <w:pPr>
+              <w:pStyle w:val="Compact"/>
+              <w:jc w:val="left"/>
+            </w:pPr>
+            <w:r>
+              <w:t xml:space="preserve">575</w:t>
+            </w:r>
+          </w:p>
+        </w:tc>
+        <w:tc>
+          <w:tcPr/>
+          <w:p>
+            <w:pPr>
+              <w:pStyle w:val="Compact"/>
+              <w:jc w:val="left"/>
+            </w:pPr>
+            <w:r>
+              <w:t xml:space="preserve">0.041962</w:t>
+            </w:r>
+          </w:p>
+        </w:tc>
+      </w:tr>
+      <w:tr>
+        <w:tc>
+          <w:tcPr/>
+          <w:p>
+            <w:pPr>
+              <w:pStyle w:val="Compact"/>
+              <w:jc w:val="left"/>
+            </w:pPr>
+            <w:r>
+              <w:t xml:space="preserve">6</w:t>
+            </w:r>
+          </w:p>
+        </w:tc>
+        <w:tc>
+          <w:tcPr/>
+          <w:p>
+            <w:pPr>
+              <w:pStyle w:val="Compact"/>
+              <w:jc w:val="left"/>
+            </w:pPr>
+            <w:r>
+              <w:t xml:space="preserve">SBE</w:t>
+            </w:r>
+          </w:p>
+        </w:tc>
+        <w:tc>
+          <w:tcPr/>
+          <w:p>
+            <w:pPr>
+              <w:pStyle w:val="Compact"/>
+              <w:jc w:val="left"/>
+            </w:pPr>
+            <w:r>
+              <w:t xml:space="preserve">13318</w:t>
+            </w:r>
+          </w:p>
+        </w:tc>
+        <w:tc>
+          <w:tcPr/>
+          <w:p>
+            <w:pPr>
+              <w:pStyle w:val="Compact"/>
+              <w:jc w:val="left"/>
+            </w:pPr>
+            <w:r>
+              <w:t xml:space="preserve">1966</w:t>
+            </w:r>
+          </w:p>
+        </w:tc>
+        <w:tc>
+          <w:tcPr/>
+          <w:p>
+            <w:pPr>
+              <w:pStyle w:val="Compact"/>
+              <w:jc w:val="left"/>
+            </w:pPr>
+            <w:r>
+              <w:t xml:space="preserve">0.147620</w:t>
+            </w:r>
+          </w:p>
+        </w:tc>
+      </w:tr>
+      <w:tr>
+        <w:tc>
+          <w:tcPr/>
+          <w:p>
+            <w:pPr>
+              <w:pStyle w:val="Compact"/>
+              <w:jc w:val="left"/>
+            </w:pPr>
+            <w:r>
+              <w:t xml:space="preserve">7</w:t>
+            </w:r>
+          </w:p>
+        </w:tc>
+        <w:tc>
+          <w:tcPr/>
+          <w:p>
+            <w:pPr>
+              <w:pStyle w:val="Compact"/>
+              <w:jc w:val="left"/>
+            </w:pPr>
+            <w:r>
+              <w:t xml:space="preserve">TIP</w:t>
+            </w:r>
+          </w:p>
+        </w:tc>
+        <w:tc>
+          <w:tcPr/>
+          <w:p>
+            <w:pPr>
+              <w:pStyle w:val="Compact"/>
+              <w:jc w:val="left"/>
+            </w:pPr>
+            <w:r>
+              <w:t xml:space="preserve">8597</w:t>
+            </w:r>
+          </w:p>
+        </w:tc>
+        <w:tc>
+          <w:tcPr/>
+          <w:p>
+            <w:pPr>
+              <w:pStyle w:val="Compact"/>
+              <w:jc w:val="left"/>
+            </w:pPr>
+            <w:r>
+              <w:t xml:space="preserve">4501</w:t>
+            </w:r>
+          </w:p>
+        </w:tc>
+        <w:tc>
+          <w:tcPr/>
+          <w:p>
+            <w:pPr>
+              <w:pStyle w:val="Compact"/>
+              <w:jc w:val="left"/>
+            </w:pPr>
+            <w:r>
+              <w:t xml:space="preserve">0.523555</w:t>
+            </w:r>
+          </w:p>
+        </w:tc>
+      </w:tr>
+      <w:tr>
+        <w:tc>
+          <w:tcPr/>
+          <w:p>
+            <w:pPr>
+              <w:pStyle w:val="Compact"/>
+              <w:jc w:val="left"/>
+            </w:pPr>
+            <w:r>
+              <w:t xml:space="preserve">8</w:t>
+            </w:r>
+          </w:p>
+        </w:tc>
+        <w:tc>
+          <w:tcPr/>
+          <w:p>
+            <w:pPr>
+              <w:pStyle w:val="Compact"/>
+              <w:jc w:val="left"/>
+            </w:pPr>
+            <w:r>
+              <w:t xml:space="preserve">OISE</w:t>
+            </w:r>
+          </w:p>
+        </w:tc>
+        <w:tc>
+          <w:tcPr/>
+          <w:p>
+            <w:pPr>
+              <w:pStyle w:val="Compact"/>
+              <w:jc w:val="left"/>
+            </w:pPr>
+            <w:r>
+              <w:t xml:space="preserve">2329</w:t>
+            </w:r>
+          </w:p>
+        </w:tc>
+        <w:tc>
+          <w:tcPr/>
+          <w:p>
+            <w:pPr>
+              <w:pStyle w:val="Compact"/>
+              <w:jc w:val="left"/>
+            </w:pPr>
+            <w:r>
+              <w:t xml:space="preserve">636</w:t>
+            </w:r>
+          </w:p>
+        </w:tc>
+        <w:tc>
+          <w:tcPr/>
+          <w:p>
+            <w:pPr>
+              <w:pStyle w:val="Compact"/>
+              <w:jc w:val="left"/>
+            </w:pPr>
+            <w:r>
+              <w:t xml:space="preserve">0.273079</w:t>
+            </w:r>
+          </w:p>
+        </w:tc>
+      </w:tr>
+      <w:tr>
+        <w:tc>
+          <w:tcPr/>
+          <w:p>
+            <w:pPr>
+              <w:pStyle w:val="Compact"/>
+              <w:jc w:val="left"/>
+            </w:pPr>
+            <w:r>
+              <w:t xml:space="preserve">9</w:t>
+            </w:r>
+          </w:p>
+        </w:tc>
+        <w:tc>
+          <w:tcPr/>
+          <w:p>
+            <w:pPr>
+              <w:pStyle w:val="Compact"/>
+              <w:jc w:val="left"/>
+            </w:pPr>
+            <w:r>
+              <w:t xml:space="preserve">OIA</w:t>
+            </w:r>
+          </w:p>
+        </w:tc>
+        <w:tc>
+          <w:tcPr/>
+          <w:p>
+            <w:pPr>
+              <w:pStyle w:val="Compact"/>
+              <w:jc w:val="left"/>
+            </w:pPr>
+            <w:r>
+              <w:t xml:space="preserve">498</w:t>
+            </w:r>
+          </w:p>
+        </w:tc>
+        <w:tc>
+          <w:tcPr/>
+          <w:p>
+            <w:pPr>
+              <w:pStyle w:val="Compact"/>
+              <w:jc w:val="left"/>
+            </w:pPr>
+            <w:r>
+              <w:t xml:space="preserve">123</w:t>
+            </w:r>
+          </w:p>
+        </w:tc>
+        <w:tc>
+          <w:tcPr/>
+          <w:p>
+            <w:pPr>
+              <w:pStyle w:val="Compact"/>
+              <w:jc w:val="left"/>
+            </w:pPr>
+            <w:r>
+              <w:t xml:space="preserve">0.246988</w:t>
+            </w:r>
+          </w:p>
+        </w:tc>
+      </w:tr>
+    </w:tbl>
     <w:bookmarkEnd w:id="29"/>
     <w:bookmarkStart w:id="38" w:name="trends-and-observations"/>
     <w:p>
@@ -2072,7 +3618,7 @@
           <w:rPr>
             <w:rStyle w:val="VerbatimChar"/>
           </w:rPr>
-          <w:t xml:space="preserve">redacted</w:t>
+          <w:t xml:space="preserve">si2-urssi/eager</w:t>
         </w:r>
       </w:hyperlink>
       <w:r>
@@ -2158,7 +3704,7 @@
         <w:pStyle w:val="FirstParagraph"/>
       </w:pPr>
       <w:r>
-        <w:t xml:space="preserve">Redacted for anonymous submission.</w:t>
+        <w:t xml:space="preserve">We thank the USRSSI team, especially Karthik Ram for their input. This material is based upon work supported by the National Science Foundation under Grant 2211275.</w:t>
       </w:r>
     </w:p>
     <w:bookmarkEnd w:id="43"/>

</xml_diff>